<commit_message>
updated Guided Capstone Project Report.docx
</commit_message>
<xml_diff>
--- a/Guided Capstone Project Report.docx
+++ b/Guided Capstone Project Report.docx
@@ -53,17 +53,18 @@
           <w:sz w:val="20"/>
           <w:szCs w:val="20"/>
         </w:rPr>
-        <w:t xml:space="preserve">Title: Predicting </w:t>
-      </w:r>
-      <w:r>
+        <w:t>Title: Predicting Ticket Prices for Big Mountain Resort using Regression Algorithms</w:t>
+      </w:r>
+    </w:p>
+    <w:p>
+      <w:pPr>
         <w:rPr>
           <w:rFonts w:ascii="Arial" w:hAnsi="Arial" w:cs="Arial"/>
           <w:color w:val="000000"/>
           <w:sz w:val="20"/>
           <w:szCs w:val="20"/>
         </w:rPr>
-        <w:t>Ticket</w:t>
-      </w:r>
+      </w:pPr>
       <w:r>
         <w:rPr>
           <w:rFonts w:ascii="Arial" w:hAnsi="Arial" w:cs="Arial"/>
@@ -71,17 +72,18 @@
           <w:sz w:val="20"/>
           <w:szCs w:val="20"/>
         </w:rPr>
-        <w:t xml:space="preserve"> Prices </w:t>
-      </w:r>
-      <w:r>
+        <w:t>Date: Aug 08, 2023</w:t>
+      </w:r>
+    </w:p>
+    <w:p>
+      <w:pPr>
         <w:rPr>
           <w:rFonts w:ascii="Arial" w:hAnsi="Arial" w:cs="Arial"/>
           <w:color w:val="000000"/>
           <w:sz w:val="20"/>
           <w:szCs w:val="20"/>
         </w:rPr>
-        <w:t xml:space="preserve">for Big Mountain Resort </w:t>
-      </w:r>
+      </w:pPr>
       <w:r>
         <w:rPr>
           <w:rFonts w:ascii="Arial" w:hAnsi="Arial" w:cs="Arial"/>
@@ -89,7 +91,7 @@
           <w:sz w:val="20"/>
           <w:szCs w:val="20"/>
         </w:rPr>
-        <w:t>using Regression Algorithms</w:t>
+        <w:t>Author: Hui Zhang</w:t>
       </w:r>
     </w:p>
     <w:p>
@@ -108,20 +110,289 @@
           <w:sz w:val="20"/>
           <w:szCs w:val="20"/>
         </w:rPr>
-        <w:t xml:space="preserve">Date: </w:t>
-      </w:r>
-      <w:r>
+        <w:t>Abstract:</w:t>
+      </w:r>
+    </w:p>
+    <w:p>
+      <w:pPr>
+        <w:spacing w:before="120" w:after="120"/>
+        <w:rPr>
+          <w:rFonts w:ascii="Arial" w:hAnsi="Arial" w:cs="Arial"/>
+          <w:color w:val="000000"/>
+          <w:sz w:val="18"/>
+          <w:szCs w:val="18"/>
+        </w:rPr>
+      </w:pPr>
+      <w:r>
+        <w:rPr>
+          <w:rFonts w:ascii="Arial" w:hAnsi="Arial" w:cs="Arial"/>
+          <w:color w:val="000000"/>
+          <w:sz w:val="18"/>
+          <w:szCs w:val="18"/>
+        </w:rPr>
+        <w:t xml:space="preserve">In this project, we explored the application of various regression algorithms to predict ticket prices for Big Mountain </w:t>
+      </w:r>
+      <w:r>
+        <w:rPr>
+          <w:rFonts w:ascii="Arial" w:hAnsi="Arial" w:cs="Arial"/>
+          <w:color w:val="000000"/>
+          <w:sz w:val="18"/>
+          <w:szCs w:val="18"/>
+        </w:rPr>
+        <w:t>r</w:t>
+      </w:r>
+      <w:r>
+        <w:rPr>
+          <w:rFonts w:ascii="Arial" w:hAnsi="Arial" w:cs="Arial"/>
+          <w:color w:val="000000"/>
+          <w:sz w:val="18"/>
+          <w:szCs w:val="18"/>
+        </w:rPr>
+        <w:t xml:space="preserve">esort. We analyzed and preprocessed the dataset, selected relevant features, and implemented different regression models. The performance of each model is evaluated using metrics such as </w:t>
+      </w:r>
+      <w:r>
+        <w:rPr>
+          <w:rFonts w:ascii="Arial" w:hAnsi="Arial" w:cs="Arial"/>
+          <w:color w:val="000000"/>
+          <w:sz w:val="18"/>
+          <w:szCs w:val="18"/>
+        </w:rPr>
+        <w:t xml:space="preserve">R-squared and </w:t>
+      </w:r>
+      <w:r>
+        <w:rPr>
+          <w:rFonts w:ascii="Arial" w:hAnsi="Arial" w:cs="Arial"/>
+          <w:color w:val="000000"/>
+          <w:sz w:val="18"/>
+          <w:szCs w:val="18"/>
+        </w:rPr>
+        <w:t>Mean Absolute Error (MAE).</w:t>
+      </w:r>
+    </w:p>
+    <w:p>
+      <w:pPr>
         <w:rPr>
           <w:rFonts w:ascii="Arial" w:hAnsi="Arial" w:cs="Arial"/>
           <w:color w:val="000000"/>
           <w:sz w:val="20"/>
           <w:szCs w:val="20"/>
         </w:rPr>
-        <w:t>Aug 08, 2023</w:t>
+      </w:pPr>
+      <w:r>
+        <w:rPr>
+          <w:rFonts w:ascii="Arial" w:hAnsi="Arial" w:cs="Arial"/>
+          <w:color w:val="000000"/>
+          <w:sz w:val="20"/>
+          <w:szCs w:val="20"/>
+        </w:rPr>
+        <w:t>1.</w:t>
+      </w:r>
+      <w:r>
+        <w:rPr>
+          <w:rFonts w:ascii="Arial" w:hAnsi="Arial" w:cs="Arial"/>
+          <w:color w:val="000000"/>
+          <w:sz w:val="20"/>
+          <w:szCs w:val="20"/>
+        </w:rPr>
+        <w:t xml:space="preserve"> Introduction</w:t>
+      </w:r>
+      <w:r>
+        <w:rPr>
+          <w:rFonts w:ascii="Arial" w:hAnsi="Arial" w:cs="Arial"/>
+          <w:color w:val="000000"/>
+          <w:sz w:val="20"/>
+          <w:szCs w:val="20"/>
+        </w:rPr>
+        <w:t>:</w:t>
       </w:r>
     </w:p>
     <w:p>
       <w:pPr>
+        <w:spacing w:before="120"/>
+        <w:rPr>
+          <w:rFonts w:ascii="Arial" w:hAnsi="Arial" w:cs="Arial"/>
+          <w:color w:val="000000"/>
+          <w:sz w:val="18"/>
+          <w:szCs w:val="18"/>
+        </w:rPr>
+      </w:pPr>
+      <w:r>
+        <w:rPr>
+          <w:rFonts w:ascii="Arial" w:hAnsi="Arial" w:cs="Arial"/>
+          <w:color w:val="000000"/>
+          <w:sz w:val="18"/>
+          <w:szCs w:val="18"/>
+        </w:rPr>
+        <w:t xml:space="preserve">Problem Statement: </w:t>
+      </w:r>
+      <w:r>
+        <w:rPr>
+          <w:rFonts w:ascii="Arial" w:hAnsi="Arial" w:cs="Arial"/>
+          <w:color w:val="000000"/>
+          <w:sz w:val="18"/>
+          <w:szCs w:val="18"/>
+        </w:rPr>
+        <w:t>Big Mountain resort is a ski resort located in Montana, which has 105 trails and serves 350000 people every year.</w:t>
+      </w:r>
+      <w:r>
+        <w:rPr>
+          <w:rFonts w:ascii="Arial" w:hAnsi="Arial" w:cs="Arial"/>
+          <w:color w:val="000000"/>
+          <w:sz w:val="18"/>
+          <w:szCs w:val="18"/>
+        </w:rPr>
+        <w:t xml:space="preserve"> </w:t>
+      </w:r>
+      <w:r>
+        <w:rPr>
+          <w:rFonts w:ascii="Arial" w:hAnsi="Arial" w:cs="Arial"/>
+          <w:color w:val="000000"/>
+          <w:sz w:val="18"/>
+          <w:szCs w:val="18"/>
+        </w:rPr>
+        <w:t>There's</w:t>
+      </w:r>
+      <w:r>
+        <w:rPr>
+          <w:rFonts w:ascii="Arial" w:hAnsi="Arial" w:cs="Arial"/>
+          <w:color w:val="000000"/>
+          <w:sz w:val="18"/>
+          <w:szCs w:val="18"/>
+        </w:rPr>
+        <w:t xml:space="preserve"> </w:t>
+      </w:r>
+      <w:r>
+        <w:rPr>
+          <w:rFonts w:ascii="Arial" w:hAnsi="Arial" w:cs="Arial"/>
+          <w:color w:val="000000"/>
+          <w:sz w:val="18"/>
+          <w:szCs w:val="18"/>
+        </w:rPr>
+        <w:t xml:space="preserve">a suspicion that </w:t>
+      </w:r>
+      <w:r>
+        <w:rPr>
+          <w:rFonts w:ascii="Arial" w:hAnsi="Arial" w:cs="Arial"/>
+          <w:color w:val="000000"/>
+          <w:sz w:val="18"/>
+          <w:szCs w:val="18"/>
+        </w:rPr>
+        <w:t xml:space="preserve">the resort </w:t>
+      </w:r>
+      <w:r>
+        <w:rPr>
+          <w:rFonts w:ascii="Arial" w:hAnsi="Arial" w:cs="Arial"/>
+          <w:color w:val="000000"/>
+          <w:sz w:val="18"/>
+          <w:szCs w:val="18"/>
+        </w:rPr>
+        <w:t>is not capitaliz</w:t>
+      </w:r>
+      <w:r>
+        <w:rPr>
+          <w:rFonts w:ascii="Arial" w:hAnsi="Arial" w:cs="Arial"/>
+          <w:color w:val="000000"/>
+          <w:sz w:val="18"/>
+          <w:szCs w:val="18"/>
+        </w:rPr>
+        <w:t>ed</w:t>
+      </w:r>
+      <w:r>
+        <w:rPr>
+          <w:rFonts w:ascii="Arial" w:hAnsi="Arial" w:cs="Arial"/>
+          <w:color w:val="000000"/>
+          <w:sz w:val="18"/>
+          <w:szCs w:val="18"/>
+        </w:rPr>
+        <w:t xml:space="preserve"> on its facilities as much as it could.</w:t>
+      </w:r>
+      <w:r>
+        <w:rPr>
+          <w:rFonts w:ascii="Arial" w:hAnsi="Arial" w:cs="Arial"/>
+          <w:color w:val="000000"/>
+          <w:sz w:val="18"/>
+          <w:szCs w:val="18"/>
+        </w:rPr>
+        <w:t xml:space="preserve"> The management want some guidance on how to select a better value for their ticket price. They are also considering changes that can either cut costs without undermining the ticket price or support an even higher ticket price.</w:t>
+      </w:r>
+    </w:p>
+    <w:p>
+      <w:pPr>
+        <w:rPr>
+          <w:rFonts w:ascii="Arial" w:hAnsi="Arial" w:cs="Arial"/>
+          <w:color w:val="000000"/>
+          <w:sz w:val="18"/>
+          <w:szCs w:val="18"/>
+        </w:rPr>
+      </w:pPr>
+      <w:r>
+        <w:rPr>
+          <w:rFonts w:ascii="Arial" w:hAnsi="Arial" w:cs="Arial"/>
+          <w:color w:val="000000"/>
+          <w:sz w:val="18"/>
+          <w:szCs w:val="18"/>
+        </w:rPr>
+        <w:t xml:space="preserve">Objectives: </w:t>
+      </w:r>
+      <w:r>
+        <w:rPr>
+          <w:rFonts w:ascii="Arial" w:hAnsi="Arial" w:cs="Arial"/>
+          <w:color w:val="000000"/>
+          <w:sz w:val="18"/>
+          <w:szCs w:val="18"/>
+        </w:rPr>
+        <w:t xml:space="preserve">Build a ticket price prediction model and give facility investment </w:t>
+      </w:r>
+      <w:r>
+        <w:rPr>
+          <w:rFonts w:ascii="Arial" w:hAnsi="Arial" w:cs="Arial"/>
+          <w:color w:val="000000"/>
+          <w:sz w:val="18"/>
+          <w:szCs w:val="18"/>
+        </w:rPr>
+        <w:t>suggestions</w:t>
+      </w:r>
+      <w:r>
+        <w:rPr>
+          <w:rFonts w:ascii="Arial" w:hAnsi="Arial" w:cs="Arial"/>
+          <w:color w:val="000000"/>
+          <w:sz w:val="18"/>
+          <w:szCs w:val="18"/>
+        </w:rPr>
+        <w:t>.</w:t>
+      </w:r>
+    </w:p>
+    <w:p>
+      <w:pPr>
+        <w:spacing w:after="120"/>
+        <w:rPr>
+          <w:rFonts w:ascii="Arial" w:hAnsi="Arial" w:cs="Arial"/>
+          <w:color w:val="000000"/>
+          <w:sz w:val="18"/>
+          <w:szCs w:val="18"/>
+        </w:rPr>
+      </w:pPr>
+      <w:r>
+        <w:rPr>
+          <w:rFonts w:ascii="Arial" w:hAnsi="Arial" w:cs="Arial"/>
+          <w:color w:val="000000"/>
+          <w:sz w:val="18"/>
+          <w:szCs w:val="18"/>
+        </w:rPr>
+        <w:t xml:space="preserve">Dataset: </w:t>
+      </w:r>
+      <w:r>
+        <w:rPr>
+          <w:rFonts w:ascii="Arial" w:hAnsi="Arial" w:cs="Arial"/>
+          <w:color w:val="000000"/>
+          <w:sz w:val="18"/>
+          <w:szCs w:val="18"/>
+        </w:rPr>
+        <w:t>csv file from data manager</w:t>
+      </w:r>
+    </w:p>
+    <w:p>
+      <w:pPr>
         <w:rPr>
           <w:rFonts w:ascii="Arial" w:hAnsi="Arial" w:cs="Arial"/>
           <w:color w:val="000000"/>
@@ -136,7 +407,7 @@
           <w:sz w:val="20"/>
           <w:szCs w:val="20"/>
         </w:rPr>
-        <w:t xml:space="preserve">Author: </w:t>
+        <w:t xml:space="preserve">2. Data </w:t>
       </w:r>
       <w:r>
         <w:rPr>
@@ -145,11 +416,202 @@
           <w:sz w:val="20"/>
           <w:szCs w:val="20"/>
         </w:rPr>
-        <w:t>Hui Zhang</w:t>
+        <w:t>Wrangling</w:t>
+      </w:r>
+      <w:r>
+        <w:rPr>
+          <w:rFonts w:ascii="Arial" w:hAnsi="Arial" w:cs="Arial"/>
+          <w:color w:val="000000"/>
+          <w:sz w:val="20"/>
+          <w:szCs w:val="20"/>
+        </w:rPr>
+        <w:t>:</w:t>
       </w:r>
     </w:p>
     <w:p>
       <w:pPr>
+        <w:spacing w:before="120" w:after="120"/>
+        <w:rPr>
+          <w:rFonts w:ascii="Arial" w:hAnsi="Arial" w:cs="Arial"/>
+          <w:color w:val="000000"/>
+          <w:sz w:val="21"/>
+          <w:szCs w:val="21"/>
+        </w:rPr>
+      </w:pPr>
+      <w:r>
+        <w:rPr>
+          <w:rFonts w:ascii="Arial" w:hAnsi="Arial" w:cs="Arial"/>
+          <w:color w:val="000000"/>
+          <w:sz w:val="18"/>
+          <w:szCs w:val="18"/>
+        </w:rPr>
+        <w:t>C</w:t>
+      </w:r>
+      <w:r>
+        <w:rPr>
+          <w:rFonts w:ascii="Arial" w:hAnsi="Arial" w:cs="Arial"/>
+          <w:color w:val="000000"/>
+          <w:sz w:val="18"/>
+          <w:szCs w:val="18"/>
+        </w:rPr>
+        <w:t xml:space="preserve">hecked the percentage of </w:t>
+      </w:r>
+      <w:r>
+        <w:rPr>
+          <w:rFonts w:ascii="Arial" w:hAnsi="Arial" w:cs="Arial"/>
+          <w:color w:val="000000"/>
+          <w:sz w:val="18"/>
+          <w:szCs w:val="18"/>
+        </w:rPr>
+        <w:t>missing values</w:t>
+      </w:r>
+      <w:r>
+        <w:rPr>
+          <w:rFonts w:ascii="Arial" w:hAnsi="Arial" w:cs="Arial"/>
+          <w:color w:val="000000"/>
+          <w:sz w:val="18"/>
+          <w:szCs w:val="18"/>
+        </w:rPr>
+        <w:t xml:space="preserve"> and </w:t>
+      </w:r>
+      <w:r>
+        <w:rPr>
+          <w:rFonts w:ascii="Arial" w:hAnsi="Arial" w:cs="Arial"/>
+          <w:color w:val="000000"/>
+          <w:sz w:val="18"/>
+          <w:szCs w:val="18"/>
+        </w:rPr>
+        <w:t>outliers,</w:t>
+      </w:r>
+      <w:r>
+        <w:rPr>
+          <w:rFonts w:ascii="Arial" w:hAnsi="Arial" w:cs="Arial"/>
+          <w:color w:val="000000"/>
+          <w:sz w:val="18"/>
+          <w:szCs w:val="18"/>
+        </w:rPr>
+        <w:t xml:space="preserve"> </w:t>
+      </w:r>
+      <w:r>
+        <w:rPr>
+          <w:rFonts w:ascii="Arial" w:hAnsi="Arial" w:cs="Arial"/>
+          <w:color w:val="000000"/>
+          <w:sz w:val="18"/>
+          <w:szCs w:val="18"/>
+        </w:rPr>
+        <w:t xml:space="preserve">corrected wrong input, </w:t>
+      </w:r>
+      <w:r>
+        <w:rPr>
+          <w:rFonts w:ascii="Arial" w:hAnsi="Arial" w:cs="Arial"/>
+          <w:color w:val="000000"/>
+          <w:sz w:val="18"/>
+          <w:szCs w:val="18"/>
+        </w:rPr>
+        <w:t xml:space="preserve">removed </w:t>
+      </w:r>
+      <w:r>
+        <w:rPr>
+          <w:rFonts w:ascii="Arial" w:hAnsi="Arial" w:cs="Arial"/>
+          <w:color w:val="000000"/>
+          <w:sz w:val="18"/>
+          <w:szCs w:val="18"/>
+        </w:rPr>
+        <w:t xml:space="preserve">irrelevant </w:t>
+      </w:r>
+      <w:r>
+        <w:rPr>
+          <w:rFonts w:ascii="Arial" w:hAnsi="Arial" w:cs="Arial"/>
+          <w:color w:val="000000"/>
+          <w:sz w:val="18"/>
+          <w:szCs w:val="18"/>
+        </w:rPr>
+        <w:t>and useless features, analyzed distribution of resorts and ticket prices by states,</w:t>
+      </w:r>
+      <w:r>
+        <w:rPr>
+          <w:rFonts w:ascii="Arial" w:hAnsi="Arial" w:cs="Arial"/>
+          <w:color w:val="000000"/>
+          <w:sz w:val="18"/>
+          <w:szCs w:val="18"/>
+        </w:rPr>
+        <w:t xml:space="preserve"> </w:t>
+      </w:r>
+      <w:r>
+        <w:rPr>
+          <w:rFonts w:ascii="Arial" w:hAnsi="Arial" w:cs="Arial"/>
+          <w:color w:val="000000"/>
+          <w:sz w:val="18"/>
+          <w:szCs w:val="18"/>
+        </w:rPr>
+        <w:t>created several new features</w:t>
+      </w:r>
+      <w:r>
+        <w:rPr>
+          <w:rFonts w:ascii="Arial" w:hAnsi="Arial" w:cs="Arial"/>
+          <w:color w:val="000000"/>
+          <w:sz w:val="18"/>
+          <w:szCs w:val="18"/>
+        </w:rPr>
+        <w:t xml:space="preserve"> and finally selected </w:t>
+      </w:r>
+      <w:r>
+        <w:rPr>
+          <w:rFonts w:ascii="Arial" w:hAnsi="Arial" w:cs="Arial"/>
+          <w:color w:val="000000"/>
+          <w:sz w:val="18"/>
+          <w:szCs w:val="18"/>
+        </w:rPr>
+        <w:t>a</w:t>
+      </w:r>
+      <w:r>
+        <w:rPr>
+          <w:rFonts w:ascii="Arial" w:hAnsi="Arial" w:cs="Arial"/>
+          <w:color w:val="000000"/>
+          <w:sz w:val="18"/>
+          <w:szCs w:val="18"/>
+        </w:rPr>
+        <w:t>dult</w:t>
+      </w:r>
+      <w:r>
+        <w:rPr>
+          <w:rFonts w:ascii="Arial" w:hAnsi="Arial" w:cs="Arial"/>
+          <w:color w:val="000000"/>
+          <w:sz w:val="18"/>
+          <w:szCs w:val="18"/>
+        </w:rPr>
+        <w:t xml:space="preserve"> w</w:t>
+      </w:r>
+      <w:r>
+        <w:rPr>
+          <w:rFonts w:ascii="Arial" w:hAnsi="Arial" w:cs="Arial"/>
+          <w:color w:val="000000"/>
+          <w:sz w:val="18"/>
+          <w:szCs w:val="18"/>
+        </w:rPr>
+        <w:t xml:space="preserve">eekend </w:t>
+      </w:r>
+      <w:r>
+        <w:rPr>
+          <w:rFonts w:ascii="Arial" w:hAnsi="Arial" w:cs="Arial"/>
+          <w:color w:val="000000"/>
+          <w:sz w:val="18"/>
+          <w:szCs w:val="18"/>
+        </w:rPr>
+        <w:t xml:space="preserve">ticket price </w:t>
+      </w:r>
+      <w:r>
+        <w:rPr>
+          <w:rFonts w:ascii="Arial" w:hAnsi="Arial" w:cs="Arial"/>
+          <w:color w:val="000000"/>
+          <w:sz w:val="18"/>
+          <w:szCs w:val="18"/>
+        </w:rPr>
+        <w:t>as the target variable.</w:t>
+      </w:r>
+    </w:p>
+    <w:p>
+      <w:pPr>
         <w:rPr>
           <w:rFonts w:ascii="Arial" w:hAnsi="Arial" w:cs="Arial"/>
           <w:color w:val="000000"/>
@@ -164,27 +626,72 @@
           <w:sz w:val="20"/>
           <w:szCs w:val="20"/>
         </w:rPr>
-        <w:t>Abstract:</w:t>
+        <w:t>3. Exploratory Data Analysis (EDA):</w:t>
       </w:r>
     </w:p>
     <w:p>
       <w:pPr>
-        <w:spacing w:before="120" w:after="120"/>
-        <w:rPr>
-          <w:rFonts w:ascii="Arial" w:hAnsi="Arial" w:cs="Arial"/>
-          <w:color w:val="000000"/>
-          <w:sz w:val="18"/>
-          <w:szCs w:val="18"/>
-        </w:rPr>
-      </w:pPr>
-      <w:r>
-        <w:rPr>
-          <w:rFonts w:ascii="Arial" w:hAnsi="Arial" w:cs="Arial"/>
-          <w:color w:val="000000"/>
-          <w:sz w:val="18"/>
-          <w:szCs w:val="18"/>
-        </w:rPr>
-        <w:t>In this project, we explore</w:t>
+        <w:spacing w:before="120"/>
+        <w:rPr>
+          <w:rFonts w:ascii="Arial" w:hAnsi="Arial" w:cs="Arial"/>
+          <w:color w:val="000000"/>
+          <w:sz w:val="18"/>
+          <w:szCs w:val="18"/>
+        </w:rPr>
+      </w:pPr>
+      <w:r>
+        <w:rPr>
+          <w:rFonts w:ascii="Arial" w:hAnsi="Arial" w:cs="Arial"/>
+          <w:color w:val="000000"/>
+          <w:sz w:val="18"/>
+          <w:szCs w:val="18"/>
+        </w:rPr>
+        <w:t>PCA analysis and v</w:t>
+      </w:r>
+      <w:r>
+        <w:rPr>
+          <w:rFonts w:ascii="Arial" w:hAnsi="Arial" w:cs="Arial"/>
+          <w:color w:val="000000"/>
+          <w:sz w:val="18"/>
+          <w:szCs w:val="18"/>
+        </w:rPr>
+        <w:t>isuali</w:t>
+      </w:r>
+      <w:r>
+        <w:rPr>
+          <w:rFonts w:ascii="Arial" w:hAnsi="Arial" w:cs="Arial"/>
+          <w:color w:val="000000"/>
+          <w:sz w:val="18"/>
+          <w:szCs w:val="18"/>
+        </w:rPr>
+        <w:t>zation of</w:t>
+      </w:r>
+      <w:r>
+        <w:rPr>
+          <w:rFonts w:ascii="Arial" w:hAnsi="Arial" w:cs="Arial"/>
+          <w:color w:val="000000"/>
+          <w:sz w:val="18"/>
+          <w:szCs w:val="18"/>
+        </w:rPr>
+        <w:t xml:space="preserve"> </w:t>
+      </w:r>
+      <w:r>
+        <w:rPr>
+          <w:rFonts w:ascii="Arial" w:hAnsi="Arial" w:cs="Arial"/>
+          <w:color w:val="000000"/>
+          <w:sz w:val="18"/>
+          <w:szCs w:val="18"/>
+        </w:rPr>
+        <w:t>h</w:t>
+      </w:r>
+      <w:r>
+        <w:rPr>
+          <w:rFonts w:ascii="Arial" w:hAnsi="Arial" w:cs="Arial"/>
+          <w:color w:val="000000"/>
+          <w:sz w:val="18"/>
+          <w:szCs w:val="18"/>
+        </w:rPr>
+        <w:t xml:space="preserve">igh </w:t>
       </w:r>
       <w:r>
         <w:rPr>
@@ -202,61 +709,7 @@
           <w:sz w:val="18"/>
           <w:szCs w:val="18"/>
         </w:rPr>
-        <w:t xml:space="preserve"> the application of various regression algorithms to predict </w:t>
-      </w:r>
-      <w:r>
-        <w:rPr>
-          <w:rFonts w:ascii="Arial" w:hAnsi="Arial" w:cs="Arial"/>
-          <w:color w:val="000000"/>
-          <w:sz w:val="18"/>
-          <w:szCs w:val="18"/>
-        </w:rPr>
-        <w:t>t</w:t>
-      </w:r>
-      <w:r>
-        <w:rPr>
-          <w:rFonts w:ascii="Arial" w:hAnsi="Arial" w:cs="Arial"/>
-          <w:color w:val="000000"/>
-          <w:sz w:val="18"/>
-          <w:szCs w:val="18"/>
-        </w:rPr>
-        <w:t xml:space="preserve">icket </w:t>
-      </w:r>
-      <w:r>
-        <w:rPr>
-          <w:rFonts w:ascii="Arial" w:hAnsi="Arial" w:cs="Arial"/>
-          <w:color w:val="000000"/>
-          <w:sz w:val="18"/>
-          <w:szCs w:val="18"/>
-        </w:rPr>
-        <w:t>p</w:t>
-      </w:r>
-      <w:r>
-        <w:rPr>
-          <w:rFonts w:ascii="Arial" w:hAnsi="Arial" w:cs="Arial"/>
-          <w:color w:val="000000"/>
-          <w:sz w:val="18"/>
-          <w:szCs w:val="18"/>
-        </w:rPr>
-        <w:t xml:space="preserve">rices for Big Mountain </w:t>
-      </w:r>
-      <w:r>
-        <w:rPr>
-          <w:rFonts w:ascii="Arial" w:hAnsi="Arial" w:cs="Arial"/>
-          <w:color w:val="000000"/>
-          <w:sz w:val="18"/>
-          <w:szCs w:val="18"/>
-        </w:rPr>
-        <w:t>r</w:t>
-      </w:r>
-      <w:r>
-        <w:rPr>
-          <w:rFonts w:ascii="Arial" w:hAnsi="Arial" w:cs="Arial"/>
-          <w:color w:val="000000"/>
-          <w:sz w:val="18"/>
-          <w:szCs w:val="18"/>
-        </w:rPr>
-        <w:t>esort. We analyze</w:t>
+        <w:t xml:space="preserve">imensional </w:t>
       </w:r>
       <w:r>
         <w:rPr>
@@ -274,128 +727,331 @@
           <w:sz w:val="18"/>
           <w:szCs w:val="18"/>
         </w:rPr>
-        <w:t xml:space="preserve"> and preprocess</w:t>
-      </w:r>
-      <w:r>
-        <w:rPr>
-          <w:rFonts w:ascii="Arial" w:hAnsi="Arial" w:cs="Arial"/>
-          <w:color w:val="000000"/>
-          <w:sz w:val="18"/>
-          <w:szCs w:val="18"/>
-        </w:rPr>
-        <w:t>ed</w:t>
-      </w:r>
-      <w:r>
-        <w:rPr>
-          <w:rFonts w:ascii="Arial" w:hAnsi="Arial" w:cs="Arial"/>
-          <w:color w:val="000000"/>
-          <w:sz w:val="18"/>
-          <w:szCs w:val="18"/>
-        </w:rPr>
-        <w:t xml:space="preserve"> the dataset, select</w:t>
-      </w:r>
-      <w:r>
-        <w:rPr>
-          <w:rFonts w:ascii="Arial" w:hAnsi="Arial" w:cs="Arial"/>
-          <w:color w:val="000000"/>
-          <w:sz w:val="18"/>
-          <w:szCs w:val="18"/>
-        </w:rPr>
-        <w:t>ed</w:t>
-      </w:r>
-      <w:r>
-        <w:rPr>
-          <w:rFonts w:ascii="Arial" w:hAnsi="Arial" w:cs="Arial"/>
-          <w:color w:val="000000"/>
-          <w:sz w:val="18"/>
-          <w:szCs w:val="18"/>
-        </w:rPr>
-        <w:t xml:space="preserve"> relevant features, and implement</w:t>
-      </w:r>
-      <w:r>
-        <w:rPr>
-          <w:rFonts w:ascii="Arial" w:hAnsi="Arial" w:cs="Arial"/>
-          <w:color w:val="000000"/>
-          <w:sz w:val="18"/>
-          <w:szCs w:val="18"/>
-        </w:rPr>
-        <w:t>ed</w:t>
-      </w:r>
-      <w:r>
-        <w:rPr>
-          <w:rFonts w:ascii="Arial" w:hAnsi="Arial" w:cs="Arial"/>
-          <w:color w:val="000000"/>
-          <w:sz w:val="18"/>
-          <w:szCs w:val="18"/>
-        </w:rPr>
-        <w:t xml:space="preserve"> different regression models. The performance of each model is evaluated using metrics such as</w:t>
-      </w:r>
-      <w:r>
-        <w:rPr>
-          <w:rFonts w:ascii="Arial" w:hAnsi="Arial" w:cs="Arial"/>
-          <w:color w:val="000000"/>
-          <w:sz w:val="18"/>
-          <w:szCs w:val="18"/>
-        </w:rPr>
-        <w:t xml:space="preserve"> </w:t>
-      </w:r>
-      <w:r>
-        <w:rPr>
-          <w:rFonts w:ascii="Arial" w:hAnsi="Arial" w:cs="Arial"/>
-          <w:color w:val="000000"/>
-          <w:sz w:val="18"/>
-          <w:szCs w:val="18"/>
-        </w:rPr>
-        <w:t xml:space="preserve">R-squared and </w:t>
-      </w:r>
-      <w:r>
-        <w:rPr>
-          <w:rFonts w:ascii="Arial" w:hAnsi="Arial" w:cs="Arial"/>
-          <w:color w:val="000000"/>
-          <w:sz w:val="18"/>
-          <w:szCs w:val="18"/>
-        </w:rPr>
-        <w:t xml:space="preserve">Mean </w:t>
-      </w:r>
-      <w:r>
-        <w:rPr>
-          <w:rFonts w:ascii="Arial" w:hAnsi="Arial" w:cs="Arial"/>
-          <w:color w:val="000000"/>
-          <w:sz w:val="18"/>
-          <w:szCs w:val="18"/>
-        </w:rPr>
-        <w:t>Absolute</w:t>
-      </w:r>
-      <w:r>
-        <w:rPr>
-          <w:rFonts w:ascii="Arial" w:hAnsi="Arial" w:cs="Arial"/>
-          <w:color w:val="000000"/>
-          <w:sz w:val="18"/>
-          <w:szCs w:val="18"/>
-        </w:rPr>
-        <w:t xml:space="preserve"> Error (M</w:t>
-      </w:r>
-      <w:r>
-        <w:rPr>
-          <w:rFonts w:ascii="Arial" w:hAnsi="Arial" w:cs="Arial"/>
-          <w:color w:val="000000"/>
-          <w:sz w:val="18"/>
-          <w:szCs w:val="18"/>
-        </w:rPr>
-        <w:t>A</w:t>
-      </w:r>
-      <w:r>
-        <w:rPr>
-          <w:rFonts w:ascii="Arial" w:hAnsi="Arial" w:cs="Arial"/>
-          <w:color w:val="000000"/>
-          <w:sz w:val="18"/>
-          <w:szCs w:val="18"/>
-        </w:rPr>
-        <w:t>E).</w:t>
+        <w:t>ata</w:t>
+      </w:r>
+      <w:r>
+        <w:rPr>
+          <w:rFonts w:ascii="Arial" w:hAnsi="Arial" w:cs="Arial"/>
+          <w:color w:val="000000"/>
+          <w:sz w:val="18"/>
+          <w:szCs w:val="18"/>
+        </w:rPr>
+        <w:t>.</w:t>
       </w:r>
     </w:p>
     <w:p>
       <w:pPr>
+        <w:spacing w:after="120"/>
+        <w:rPr>
+          <w:rFonts w:ascii="Arial" w:hAnsi="Arial" w:cs="Arial"/>
+          <w:color w:val="000000"/>
+          <w:sz w:val="18"/>
+          <w:szCs w:val="18"/>
+        </w:rPr>
+      </w:pPr>
+      <w:r>
+        <w:rPr>
+          <w:rFonts w:ascii="Arial" w:hAnsi="Arial" w:cs="Arial"/>
+          <w:color w:val="000000"/>
+          <w:sz w:val="18"/>
+          <w:szCs w:val="18"/>
+        </w:rPr>
+        <w:t>V</w:t>
+      </w:r>
+      <w:r>
+        <w:rPr>
+          <w:rFonts w:ascii="Arial" w:hAnsi="Arial" w:cs="Arial"/>
+          <w:color w:val="000000"/>
+          <w:sz w:val="18"/>
+          <w:szCs w:val="18"/>
+        </w:rPr>
+        <w:t>isuali</w:t>
+      </w:r>
+      <w:r>
+        <w:rPr>
+          <w:rFonts w:ascii="Arial" w:hAnsi="Arial" w:cs="Arial"/>
+          <w:color w:val="000000"/>
+          <w:sz w:val="18"/>
+          <w:szCs w:val="18"/>
+        </w:rPr>
+        <w:t>zation of</w:t>
+      </w:r>
+      <w:r>
+        <w:rPr>
+          <w:rFonts w:ascii="Arial" w:hAnsi="Arial" w:cs="Arial"/>
+          <w:color w:val="000000"/>
+          <w:sz w:val="18"/>
+          <w:szCs w:val="18"/>
+        </w:rPr>
+        <w:t xml:space="preserve"> </w:t>
+      </w:r>
+      <w:r>
+        <w:rPr>
+          <w:rFonts w:ascii="Arial" w:hAnsi="Arial" w:cs="Arial"/>
+          <w:color w:val="000000"/>
+          <w:sz w:val="18"/>
+          <w:szCs w:val="18"/>
+        </w:rPr>
+        <w:t>features correlation</w:t>
+      </w:r>
+      <w:r>
+        <w:rPr>
+          <w:rFonts w:ascii="Arial" w:hAnsi="Arial" w:cs="Arial"/>
+          <w:color w:val="000000"/>
+          <w:sz w:val="18"/>
+          <w:szCs w:val="18"/>
+        </w:rPr>
+        <w:t>.</w:t>
+      </w:r>
+      <w:r>
+        <w:rPr>
+          <w:rFonts w:ascii="Arial" w:hAnsi="Arial" w:cs="Arial"/>
+          <w:color w:val="000000"/>
+          <w:sz w:val="18"/>
+          <w:szCs w:val="18"/>
+        </w:rPr>
+        <w:t xml:space="preserve"> </w:t>
+      </w:r>
+      <w:r>
+        <w:rPr>
+          <w:rFonts w:ascii="Arial" w:hAnsi="Arial" w:cs="Arial"/>
+          <w:color w:val="000000"/>
+          <w:sz w:val="18"/>
+          <w:szCs w:val="18"/>
+        </w:rPr>
+        <w:t>Found</w:t>
+      </w:r>
+      <w:r>
+        <w:rPr>
+          <w:rFonts w:ascii="Arial" w:hAnsi="Arial" w:cs="Arial"/>
+          <w:color w:val="000000"/>
+          <w:sz w:val="18"/>
+          <w:szCs w:val="18"/>
+        </w:rPr>
+        <w:t xml:space="preserve"> the features with high importance are: 1)</w:t>
+      </w:r>
+      <w:r>
+        <w:t xml:space="preserve"> </w:t>
+      </w:r>
+      <w:r>
+        <w:rPr>
+          <w:rFonts w:ascii="Arial" w:hAnsi="Arial" w:cs="Arial"/>
+          <w:color w:val="000000"/>
+          <w:sz w:val="18"/>
+          <w:szCs w:val="18"/>
+        </w:rPr>
+        <w:t>vertical</w:t>
+      </w:r>
+      <w:r>
+        <w:rPr>
+          <w:rFonts w:ascii="Arial" w:hAnsi="Arial" w:cs="Arial"/>
+          <w:color w:val="000000"/>
+          <w:sz w:val="18"/>
+          <w:szCs w:val="18"/>
+        </w:rPr>
+        <w:t xml:space="preserve"> </w:t>
+      </w:r>
+      <w:r>
+        <w:rPr>
+          <w:rFonts w:ascii="Arial" w:hAnsi="Arial" w:cs="Arial"/>
+          <w:color w:val="000000"/>
+          <w:sz w:val="18"/>
+          <w:szCs w:val="18"/>
+        </w:rPr>
+        <w:t>drop</w:t>
+      </w:r>
+      <w:r>
+        <w:rPr>
+          <w:rFonts w:ascii="Arial" w:hAnsi="Arial" w:cs="Arial"/>
+          <w:color w:val="000000"/>
+          <w:sz w:val="18"/>
+          <w:szCs w:val="18"/>
+        </w:rPr>
+        <w:t>, 2) s</w:t>
+      </w:r>
+      <w:r>
+        <w:rPr>
+          <w:rFonts w:ascii="Arial" w:hAnsi="Arial" w:cs="Arial"/>
+          <w:color w:val="000000"/>
+          <w:sz w:val="18"/>
+          <w:szCs w:val="18"/>
+        </w:rPr>
+        <w:t xml:space="preserve">now </w:t>
+      </w:r>
+      <w:r>
+        <w:rPr>
+          <w:rFonts w:ascii="Arial" w:hAnsi="Arial" w:cs="Arial"/>
+          <w:color w:val="000000"/>
+          <w:sz w:val="18"/>
+          <w:szCs w:val="18"/>
+        </w:rPr>
+        <w:t>m</w:t>
+      </w:r>
+      <w:r>
+        <w:rPr>
+          <w:rFonts w:ascii="Arial" w:hAnsi="Arial" w:cs="Arial"/>
+          <w:color w:val="000000"/>
+          <w:sz w:val="18"/>
+          <w:szCs w:val="18"/>
+        </w:rPr>
+        <w:t>aking</w:t>
+      </w:r>
+      <w:r>
+        <w:rPr>
+          <w:rFonts w:ascii="Arial" w:hAnsi="Arial" w:cs="Arial"/>
+          <w:color w:val="000000"/>
+          <w:sz w:val="18"/>
+          <w:szCs w:val="18"/>
+        </w:rPr>
+        <w:t xml:space="preserve"> area, 3) number of </w:t>
+      </w:r>
+      <w:r>
+        <w:rPr>
+          <w:rFonts w:ascii="Arial" w:hAnsi="Arial" w:cs="Arial"/>
+          <w:color w:val="000000"/>
+          <w:sz w:val="18"/>
+          <w:szCs w:val="18"/>
+        </w:rPr>
+        <w:t>total</w:t>
+      </w:r>
+      <w:r>
+        <w:rPr>
+          <w:rFonts w:ascii="Arial" w:hAnsi="Arial" w:cs="Arial"/>
+          <w:color w:val="000000"/>
+          <w:sz w:val="18"/>
+          <w:szCs w:val="18"/>
+        </w:rPr>
+        <w:t xml:space="preserve"> </w:t>
+      </w:r>
+      <w:r>
+        <w:rPr>
+          <w:rFonts w:ascii="Arial" w:hAnsi="Arial" w:cs="Arial"/>
+          <w:color w:val="000000"/>
+          <w:sz w:val="18"/>
+          <w:szCs w:val="18"/>
+        </w:rPr>
+        <w:t>chairs</w:t>
+      </w:r>
+      <w:r>
+        <w:rPr>
+          <w:rFonts w:ascii="Arial" w:hAnsi="Arial" w:cs="Arial"/>
+          <w:color w:val="000000"/>
+          <w:sz w:val="18"/>
+          <w:szCs w:val="18"/>
+        </w:rPr>
+        <w:t xml:space="preserve">, 4) number of </w:t>
+      </w:r>
+      <w:r>
+        <w:rPr>
+          <w:rFonts w:ascii="Arial" w:hAnsi="Arial" w:cs="Arial"/>
+          <w:color w:val="000000"/>
+          <w:sz w:val="18"/>
+          <w:szCs w:val="18"/>
+        </w:rPr>
+        <w:t>fast</w:t>
+      </w:r>
+      <w:r>
+        <w:rPr>
+          <w:rFonts w:ascii="Arial" w:hAnsi="Arial" w:cs="Arial"/>
+          <w:color w:val="000000"/>
+          <w:sz w:val="18"/>
+          <w:szCs w:val="18"/>
+        </w:rPr>
+        <w:t xml:space="preserve"> q</w:t>
+      </w:r>
+      <w:r>
+        <w:rPr>
+          <w:rFonts w:ascii="Arial" w:hAnsi="Arial" w:cs="Arial"/>
+          <w:color w:val="000000"/>
+          <w:sz w:val="18"/>
+          <w:szCs w:val="18"/>
+        </w:rPr>
+        <w:t>uads</w:t>
+      </w:r>
+      <w:r>
+        <w:rPr>
+          <w:rFonts w:ascii="Arial" w:hAnsi="Arial" w:cs="Arial"/>
+          <w:color w:val="000000"/>
+          <w:sz w:val="18"/>
+          <w:szCs w:val="18"/>
+        </w:rPr>
+        <w:t>, 5) number of r</w:t>
+      </w:r>
+      <w:r>
+        <w:rPr>
+          <w:rFonts w:ascii="Arial" w:hAnsi="Arial" w:cs="Arial"/>
+          <w:color w:val="000000"/>
+          <w:sz w:val="18"/>
+          <w:szCs w:val="18"/>
+        </w:rPr>
+        <w:t>uns</w:t>
+      </w:r>
+      <w:r>
+        <w:rPr>
+          <w:rFonts w:ascii="Arial" w:hAnsi="Arial" w:cs="Arial"/>
+          <w:color w:val="000000"/>
+          <w:sz w:val="18"/>
+          <w:szCs w:val="18"/>
+        </w:rPr>
+        <w:t>, 6) l</w:t>
+      </w:r>
+      <w:r>
+        <w:rPr>
+          <w:rFonts w:ascii="Arial" w:hAnsi="Arial" w:cs="Arial"/>
+          <w:color w:val="000000"/>
+          <w:sz w:val="18"/>
+          <w:szCs w:val="18"/>
+        </w:rPr>
+        <w:t>ongest</w:t>
+      </w:r>
+      <w:r>
+        <w:rPr>
+          <w:rFonts w:ascii="Arial" w:hAnsi="Arial" w:cs="Arial"/>
+          <w:color w:val="000000"/>
+          <w:sz w:val="18"/>
+          <w:szCs w:val="18"/>
+        </w:rPr>
+        <w:t xml:space="preserve"> run length, 7) number of </w:t>
+      </w:r>
+      <w:r>
+        <w:rPr>
+          <w:rFonts w:ascii="Arial" w:hAnsi="Arial" w:cs="Arial"/>
+          <w:color w:val="000000"/>
+          <w:sz w:val="18"/>
+          <w:szCs w:val="18"/>
+        </w:rPr>
+        <w:t>tram</w:t>
+      </w:r>
+      <w:r>
+        <w:rPr>
+          <w:rFonts w:ascii="Arial" w:hAnsi="Arial" w:cs="Arial"/>
+          <w:color w:val="000000"/>
+          <w:sz w:val="18"/>
+          <w:szCs w:val="18"/>
+        </w:rPr>
+        <w:t>s, 8) s</w:t>
+      </w:r>
+      <w:r>
+        <w:rPr>
+          <w:rFonts w:ascii="Arial" w:hAnsi="Arial" w:cs="Arial"/>
+          <w:color w:val="000000"/>
+          <w:sz w:val="18"/>
+          <w:szCs w:val="18"/>
+        </w:rPr>
+        <w:t>kiable</w:t>
+      </w:r>
+      <w:r>
+        <w:rPr>
+          <w:rFonts w:ascii="Arial" w:hAnsi="Arial" w:cs="Arial"/>
+          <w:color w:val="000000"/>
+          <w:sz w:val="18"/>
+          <w:szCs w:val="18"/>
+        </w:rPr>
+        <w:t xml:space="preserve"> area.</w:t>
+      </w:r>
+    </w:p>
+    <w:p>
+      <w:pPr>
         <w:rPr>
           <w:rFonts w:ascii="Arial" w:hAnsi="Arial" w:cs="Arial"/>
           <w:color w:val="000000"/>
@@ -410,7 +1066,7 @@
           <w:sz w:val="20"/>
           <w:szCs w:val="20"/>
         </w:rPr>
-        <w:t>1.</w:t>
+        <w:t>4.</w:t>
       </w:r>
       <w:r>
         <w:rPr>
@@ -419,7 +1075,7 @@
           <w:sz w:val="20"/>
           <w:szCs w:val="20"/>
         </w:rPr>
-        <w:t xml:space="preserve"> Introduction</w:t>
+        <w:t xml:space="preserve"> </w:t>
       </w:r>
       <w:r>
         <w:rPr>
@@ -428,6 +1084,24 @@
           <w:sz w:val="20"/>
           <w:szCs w:val="20"/>
         </w:rPr>
+        <w:t>Pre-processing and T</w:t>
+      </w:r>
+      <w:r>
+        <w:rPr>
+          <w:rFonts w:ascii="Arial" w:hAnsi="Arial" w:cs="Arial"/>
+          <w:color w:val="000000"/>
+          <w:sz w:val="20"/>
+          <w:szCs w:val="20"/>
+        </w:rPr>
+        <w:t>raining Data</w:t>
+      </w:r>
+      <w:r>
+        <w:rPr>
+          <w:rFonts w:ascii="Arial" w:hAnsi="Arial" w:cs="Arial"/>
+          <w:color w:val="000000"/>
+          <w:sz w:val="20"/>
+          <w:szCs w:val="20"/>
+        </w:rPr>
         <w:t>:</w:t>
       </w:r>
     </w:p>
@@ -437,117 +1111,27 @@
         <w:rPr>
           <w:rFonts w:ascii="Arial" w:hAnsi="Arial" w:cs="Arial"/>
           <w:color w:val="000000"/>
-          <w:sz w:val="18"/>
-          <w:szCs w:val="18"/>
-        </w:rPr>
-      </w:pPr>
-      <w:r>
-        <w:rPr>
-          <w:rFonts w:ascii="Arial" w:hAnsi="Arial" w:cs="Arial"/>
-          <w:color w:val="000000"/>
-          <w:sz w:val="18"/>
-          <w:szCs w:val="18"/>
-        </w:rPr>
-        <w:t>Problem Statement</w:t>
-      </w:r>
-      <w:r>
-        <w:rPr>
-          <w:rFonts w:ascii="Arial" w:hAnsi="Arial" w:cs="Arial"/>
-          <w:color w:val="000000"/>
-          <w:sz w:val="18"/>
-          <w:szCs w:val="18"/>
-        </w:rPr>
-        <w:t xml:space="preserve">: </w:t>
-      </w:r>
-      <w:r>
-        <w:rPr>
-          <w:rFonts w:ascii="Arial" w:hAnsi="Arial" w:cs="Arial"/>
-          <w:color w:val="000000"/>
-          <w:sz w:val="18"/>
-          <w:szCs w:val="18"/>
-        </w:rPr>
-        <w:t>Big Mountain resort is a ski resort located in Montana, which has 105 trails and serves 350000 people every year.</w:t>
-      </w:r>
-      <w:r>
-        <w:rPr>
-          <w:rFonts w:ascii="Arial" w:hAnsi="Arial" w:cs="Arial"/>
-          <w:color w:val="000000"/>
-          <w:sz w:val="18"/>
-          <w:szCs w:val="18"/>
-        </w:rPr>
-        <w:t xml:space="preserve"> </w:t>
-      </w:r>
-      <w:r>
-        <w:rPr>
-          <w:rFonts w:ascii="Arial" w:hAnsi="Arial" w:cs="Arial"/>
-          <w:color w:val="000000"/>
-          <w:sz w:val="18"/>
-          <w:szCs w:val="18"/>
-        </w:rPr>
-        <w:t>There's</w:t>
-      </w:r>
-      <w:r>
-        <w:rPr>
-          <w:rFonts w:ascii="Arial" w:hAnsi="Arial" w:cs="Arial"/>
-          <w:color w:val="000000"/>
-          <w:sz w:val="18"/>
-          <w:szCs w:val="18"/>
-        </w:rPr>
-        <w:t xml:space="preserve"> </w:t>
-      </w:r>
-      <w:r>
-        <w:rPr>
-          <w:rFonts w:ascii="Arial" w:hAnsi="Arial" w:cs="Arial"/>
-          <w:color w:val="000000"/>
-          <w:sz w:val="18"/>
-          <w:szCs w:val="18"/>
-        </w:rPr>
-        <w:t xml:space="preserve">a suspicion that </w:t>
-      </w:r>
-      <w:r>
-        <w:rPr>
-          <w:rFonts w:ascii="Arial" w:hAnsi="Arial" w:cs="Arial"/>
-          <w:color w:val="000000"/>
-          <w:sz w:val="18"/>
-          <w:szCs w:val="18"/>
-        </w:rPr>
-        <w:t xml:space="preserve">the resort </w:t>
-      </w:r>
-      <w:r>
-        <w:rPr>
-          <w:rFonts w:ascii="Arial" w:hAnsi="Arial" w:cs="Arial"/>
-          <w:color w:val="000000"/>
-          <w:sz w:val="18"/>
-          <w:szCs w:val="18"/>
-        </w:rPr>
-        <w:t>is not capitaliz</w:t>
-      </w:r>
-      <w:r>
-        <w:rPr>
-          <w:rFonts w:ascii="Arial" w:hAnsi="Arial" w:cs="Arial"/>
-          <w:color w:val="000000"/>
-          <w:sz w:val="18"/>
-          <w:szCs w:val="18"/>
-        </w:rPr>
-        <w:t>ed</w:t>
-      </w:r>
-      <w:r>
-        <w:rPr>
-          <w:rFonts w:ascii="Arial" w:hAnsi="Arial" w:cs="Arial"/>
-          <w:color w:val="000000"/>
-          <w:sz w:val="18"/>
-          <w:szCs w:val="18"/>
-        </w:rPr>
-        <w:t xml:space="preserve"> on its facilities as much as it could.</w:t>
-      </w:r>
-      <w:r>
-        <w:rPr>
-          <w:rFonts w:ascii="Arial" w:hAnsi="Arial" w:cs="Arial"/>
-          <w:color w:val="000000"/>
-          <w:sz w:val="18"/>
-          <w:szCs w:val="18"/>
-        </w:rPr>
-        <w:t xml:space="preserve"> The management want some guidance on how to select a better value for their ticket price. They are also considering changes that can either cut costs without undermining the ticket price or support an even higher ticket price.</w:t>
+          <w:sz w:val="20"/>
+          <w:szCs w:val="20"/>
+        </w:rPr>
+      </w:pPr>
+      <w:r>
+        <w:rPr>
+          <w:rFonts w:ascii="Arial" w:hAnsi="Arial" w:cs="Arial"/>
+          <w:color w:val="000000"/>
+          <w:sz w:val="18"/>
+          <w:szCs w:val="18"/>
+        </w:rPr>
+        <w:t>Split train set and test set before training</w:t>
+      </w:r>
+      <w:r>
+        <w:rPr>
+          <w:rFonts w:ascii="Arial" w:hAnsi="Arial" w:cs="Arial"/>
+          <w:color w:val="000000"/>
+          <w:sz w:val="18"/>
+          <w:szCs w:val="18"/>
+        </w:rPr>
+        <w:t>.</w:t>
       </w:r>
     </w:p>
     <w:p>
@@ -566,63 +1150,152 @@
           <w:sz w:val="18"/>
           <w:szCs w:val="18"/>
         </w:rPr>
-        <w:t xml:space="preserve">Objectives: </w:t>
-      </w:r>
-      <w:r>
-        <w:rPr>
-          <w:rFonts w:ascii="Arial" w:hAnsi="Arial" w:cs="Arial"/>
-          <w:color w:val="000000"/>
-          <w:sz w:val="18"/>
-          <w:szCs w:val="18"/>
-        </w:rPr>
-        <w:t xml:space="preserve">Build a ticket price prediction model and give facility investment </w:t>
-      </w:r>
-      <w:r>
-        <w:rPr>
-          <w:rFonts w:ascii="Arial" w:hAnsi="Arial" w:cs="Arial"/>
-          <w:color w:val="000000"/>
-          <w:sz w:val="18"/>
-          <w:szCs w:val="18"/>
-        </w:rPr>
-        <w:t>suggestions</w:t>
-      </w:r>
-      <w:r>
-        <w:rPr>
-          <w:rFonts w:ascii="Arial" w:hAnsi="Arial" w:cs="Arial"/>
-          <w:color w:val="000000"/>
-          <w:sz w:val="18"/>
-          <w:szCs w:val="18"/>
-        </w:rPr>
-        <w:t>.</w:t>
+        <w:t>4.1 Linear Regression:</w:t>
       </w:r>
     </w:p>
     <w:p>
       <w:pPr>
-        <w:spacing w:after="120"/>
-        <w:rPr>
-          <w:rFonts w:ascii="Arial" w:hAnsi="Arial" w:cs="Arial"/>
-          <w:color w:val="000000"/>
-          <w:sz w:val="18"/>
-          <w:szCs w:val="18"/>
-        </w:rPr>
-      </w:pPr>
-      <w:r>
-        <w:rPr>
-          <w:rFonts w:ascii="Arial" w:hAnsi="Arial" w:cs="Arial"/>
-          <w:color w:val="000000"/>
-          <w:sz w:val="18"/>
-          <w:szCs w:val="18"/>
-        </w:rPr>
-        <w:t xml:space="preserve">Dataset: </w:t>
-      </w:r>
-      <w:r>
-        <w:rPr>
-          <w:rFonts w:ascii="Arial" w:hAnsi="Arial" w:cs="Arial"/>
-          <w:color w:val="000000"/>
-          <w:sz w:val="18"/>
-          <w:szCs w:val="18"/>
-        </w:rPr>
-        <w:t>csv file from data manager</w:t>
+        <w:rPr>
+          <w:rFonts w:ascii="Arial" w:hAnsi="Arial" w:cs="Arial"/>
+          <w:color w:val="000000"/>
+          <w:sz w:val="18"/>
+          <w:szCs w:val="18"/>
+        </w:rPr>
+      </w:pPr>
+      <w:r>
+        <w:rPr>
+          <w:rFonts w:ascii="Arial" w:hAnsi="Arial" w:cs="Arial"/>
+          <w:color w:val="000000"/>
+          <w:sz w:val="18"/>
+          <w:szCs w:val="18"/>
+        </w:rPr>
+        <w:t xml:space="preserve">Implementation: </w:t>
+      </w:r>
+      <w:r>
+        <w:rPr>
+          <w:rFonts w:ascii="Arial" w:hAnsi="Arial" w:cs="Arial"/>
+          <w:color w:val="000000"/>
+          <w:sz w:val="18"/>
+          <w:szCs w:val="18"/>
+        </w:rPr>
+        <w:t>c</w:t>
+      </w:r>
+      <w:r>
+        <w:rPr>
+          <w:rFonts w:ascii="Arial" w:hAnsi="Arial" w:cs="Arial"/>
+          <w:color w:val="000000"/>
+          <w:sz w:val="18"/>
+          <w:szCs w:val="18"/>
+        </w:rPr>
+        <w:t>reated pipeline consist of</w:t>
+      </w:r>
+      <w:r>
+        <w:rPr>
+          <w:rFonts w:ascii="Arial" w:hAnsi="Arial" w:cs="Arial"/>
+          <w:color w:val="000000"/>
+          <w:sz w:val="18"/>
+          <w:szCs w:val="18"/>
+        </w:rPr>
+        <w:t xml:space="preserve"> i</w:t>
+      </w:r>
+      <w:r>
+        <w:rPr>
+          <w:rFonts w:ascii="Arial" w:hAnsi="Arial" w:cs="Arial"/>
+          <w:color w:val="000000"/>
+          <w:sz w:val="18"/>
+          <w:szCs w:val="18"/>
+        </w:rPr>
+        <w:t xml:space="preserve">mputer, </w:t>
+      </w:r>
+      <w:r>
+        <w:rPr>
+          <w:rFonts w:ascii="Arial" w:hAnsi="Arial" w:cs="Arial"/>
+          <w:color w:val="000000"/>
+          <w:sz w:val="18"/>
+          <w:szCs w:val="18"/>
+        </w:rPr>
+        <w:t>s</w:t>
+      </w:r>
+      <w:r>
+        <w:rPr>
+          <w:rFonts w:ascii="Arial" w:hAnsi="Arial" w:cs="Arial"/>
+          <w:color w:val="000000"/>
+          <w:sz w:val="18"/>
+          <w:szCs w:val="18"/>
+        </w:rPr>
+        <w:t>tandard</w:t>
+      </w:r>
+      <w:r>
+        <w:rPr>
+          <w:rFonts w:ascii="Arial" w:hAnsi="Arial" w:cs="Arial"/>
+          <w:color w:val="000000"/>
+          <w:sz w:val="18"/>
+          <w:szCs w:val="18"/>
+        </w:rPr>
+        <w:t xml:space="preserve"> s</w:t>
+      </w:r>
+      <w:r>
+        <w:rPr>
+          <w:rFonts w:ascii="Arial" w:hAnsi="Arial" w:cs="Arial"/>
+          <w:color w:val="000000"/>
+          <w:sz w:val="18"/>
+          <w:szCs w:val="18"/>
+        </w:rPr>
+        <w:t xml:space="preserve">caler and </w:t>
+      </w:r>
+      <w:r>
+        <w:rPr>
+          <w:rFonts w:ascii="Arial" w:hAnsi="Arial" w:cs="Arial"/>
+          <w:color w:val="000000"/>
+          <w:sz w:val="18"/>
+          <w:szCs w:val="18"/>
+        </w:rPr>
+        <w:t>l</w:t>
+      </w:r>
+      <w:r>
+        <w:rPr>
+          <w:rFonts w:ascii="Arial" w:hAnsi="Arial" w:cs="Arial"/>
+          <w:color w:val="000000"/>
+          <w:sz w:val="18"/>
+          <w:szCs w:val="18"/>
+        </w:rPr>
+        <w:t>inear</w:t>
+      </w:r>
+      <w:r>
+        <w:rPr>
+          <w:rFonts w:ascii="Arial" w:hAnsi="Arial" w:cs="Arial"/>
+          <w:color w:val="000000"/>
+          <w:sz w:val="18"/>
+          <w:szCs w:val="18"/>
+        </w:rPr>
+        <w:t xml:space="preserve"> r</w:t>
+      </w:r>
+      <w:r>
+        <w:rPr>
+          <w:rFonts w:ascii="Arial" w:hAnsi="Arial" w:cs="Arial"/>
+          <w:color w:val="000000"/>
+          <w:sz w:val="18"/>
+          <w:szCs w:val="18"/>
+        </w:rPr>
+        <w:t>egression</w:t>
+      </w:r>
+      <w:r>
+        <w:rPr>
+          <w:rFonts w:ascii="Arial" w:hAnsi="Arial" w:cs="Arial"/>
+          <w:color w:val="000000"/>
+          <w:sz w:val="18"/>
+          <w:szCs w:val="18"/>
+        </w:rPr>
+        <w:t>.</w:t>
+      </w:r>
+      <w:r>
+        <w:rPr>
+          <w:rFonts w:ascii="Arial" w:hAnsi="Arial" w:cs="Arial"/>
+          <w:color w:val="000000"/>
+          <w:sz w:val="18"/>
+          <w:szCs w:val="18"/>
+        </w:rPr>
+        <w:t xml:space="preserve"> </w:t>
       </w:r>
     </w:p>
     <w:p>
@@ -630,101 +1303,55 @@
         <w:rPr>
           <w:rFonts w:ascii="Arial" w:hAnsi="Arial" w:cs="Arial"/>
           <w:color w:val="000000"/>
-          <w:sz w:val="20"/>
-          <w:szCs w:val="20"/>
-        </w:rPr>
-      </w:pPr>
-      <w:r>
-        <w:rPr>
-          <w:rFonts w:ascii="Arial" w:hAnsi="Arial" w:cs="Arial"/>
-          <w:color w:val="000000"/>
-          <w:sz w:val="20"/>
-          <w:szCs w:val="20"/>
-        </w:rPr>
-        <w:t xml:space="preserve">2. Data </w:t>
-      </w:r>
-      <w:r>
-        <w:rPr>
-          <w:rFonts w:ascii="Arial" w:hAnsi="Arial" w:cs="Arial"/>
-          <w:color w:val="000000"/>
-          <w:sz w:val="20"/>
-          <w:szCs w:val="20"/>
-        </w:rPr>
-        <w:t>W</w:t>
-      </w:r>
-      <w:r>
-        <w:rPr>
-          <w:rFonts w:ascii="Arial" w:hAnsi="Arial" w:cs="Arial"/>
-          <w:color w:val="000000"/>
-          <w:sz w:val="20"/>
-          <w:szCs w:val="20"/>
-        </w:rPr>
-        <w:t>rangling</w:t>
-      </w:r>
-      <w:r>
-        <w:rPr>
-          <w:rFonts w:ascii="Arial" w:hAnsi="Arial" w:cs="Arial"/>
-          <w:color w:val="000000"/>
-          <w:sz w:val="20"/>
-          <w:szCs w:val="20"/>
-        </w:rPr>
-        <w:t>:</w:t>
+          <w:sz w:val="18"/>
+          <w:szCs w:val="18"/>
+        </w:rPr>
+      </w:pPr>
+      <w:r>
+        <w:rPr>
+          <w:rFonts w:ascii="Arial" w:hAnsi="Arial" w:cs="Arial"/>
+          <w:color w:val="000000"/>
+          <w:sz w:val="18"/>
+          <w:szCs w:val="18"/>
+        </w:rPr>
+        <w:t>Assessment: cross</w:t>
+      </w:r>
+      <w:r>
+        <w:rPr>
+          <w:rFonts w:ascii="Arial" w:hAnsi="Arial" w:cs="Arial"/>
+          <w:color w:val="000000"/>
+          <w:sz w:val="18"/>
+          <w:szCs w:val="18"/>
+        </w:rPr>
+        <w:t xml:space="preserve"> </w:t>
+      </w:r>
+      <w:r>
+        <w:rPr>
+          <w:rFonts w:ascii="Arial" w:hAnsi="Arial" w:cs="Arial"/>
+          <w:color w:val="000000"/>
+          <w:sz w:val="18"/>
+          <w:szCs w:val="18"/>
+        </w:rPr>
+        <w:t>validation with MAE and R-squared as metrics.</w:t>
       </w:r>
     </w:p>
     <w:p>
       <w:pPr>
-        <w:spacing w:before="120" w:after="120"/>
-        <w:rPr>
-          <w:rFonts w:ascii="Arial" w:hAnsi="Arial" w:cs="Arial"/>
-          <w:color w:val="000000"/>
-          <w:sz w:val="21"/>
-          <w:szCs w:val="21"/>
-        </w:rPr>
-      </w:pPr>
-      <w:r>
-        <w:rPr>
-          <w:rFonts w:ascii="Arial" w:hAnsi="Arial" w:cs="Arial"/>
-          <w:color w:val="000000"/>
-          <w:sz w:val="18"/>
-          <w:szCs w:val="18"/>
-        </w:rPr>
-        <w:t>C</w:t>
-      </w:r>
-      <w:r>
-        <w:rPr>
-          <w:rFonts w:ascii="Arial" w:hAnsi="Arial" w:cs="Arial"/>
-          <w:color w:val="000000"/>
-          <w:sz w:val="18"/>
-          <w:szCs w:val="18"/>
-        </w:rPr>
-        <w:t xml:space="preserve">hecked the percentage of </w:t>
-      </w:r>
-      <w:r>
-        <w:rPr>
-          <w:rFonts w:ascii="Arial" w:hAnsi="Arial" w:cs="Arial"/>
-          <w:color w:val="000000"/>
-          <w:sz w:val="18"/>
-          <w:szCs w:val="18"/>
-        </w:rPr>
-        <w:t>missing values</w:t>
-      </w:r>
-      <w:r>
-        <w:rPr>
-          <w:rFonts w:ascii="Arial" w:hAnsi="Arial" w:cs="Arial"/>
-          <w:color w:val="000000"/>
-          <w:sz w:val="18"/>
-          <w:szCs w:val="18"/>
-        </w:rPr>
-        <w:t xml:space="preserve"> and </w:t>
-      </w:r>
-      <w:r>
-        <w:rPr>
-          <w:rFonts w:ascii="Arial" w:hAnsi="Arial" w:cs="Arial"/>
-          <w:color w:val="000000"/>
-          <w:sz w:val="18"/>
-          <w:szCs w:val="18"/>
-        </w:rPr>
-        <w:t>outliers,</w:t>
+        <w:rPr>
+          <w:rFonts w:ascii="Arial" w:hAnsi="Arial" w:cs="Arial"/>
+          <w:color w:val="000000"/>
+          <w:sz w:val="18"/>
+          <w:szCs w:val="18"/>
+        </w:rPr>
+      </w:pPr>
+      <w:r>
+        <w:rPr>
+          <w:rFonts w:ascii="Arial" w:hAnsi="Arial" w:cs="Arial"/>
+          <w:color w:val="000000"/>
+          <w:sz w:val="18"/>
+          <w:szCs w:val="18"/>
+        </w:rPr>
+        <w:t>Hyperparameter tuning: GridSearchCV</w:t>
       </w:r>
       <w:r>
         <w:rPr>
@@ -742,142 +1369,16 @@
           <w:sz w:val="18"/>
           <w:szCs w:val="18"/>
         </w:rPr>
-        <w:t xml:space="preserve">corrected wrong input, </w:t>
-      </w:r>
-      <w:r>
-        <w:rPr>
-          <w:rFonts w:ascii="Arial" w:hAnsi="Arial" w:cs="Arial"/>
-          <w:color w:val="000000"/>
-          <w:sz w:val="18"/>
-          <w:szCs w:val="18"/>
-        </w:rPr>
-        <w:t xml:space="preserve">removed </w:t>
-      </w:r>
-      <w:r>
-        <w:rPr>
-          <w:rFonts w:ascii="Arial" w:hAnsi="Arial" w:cs="Arial"/>
-          <w:color w:val="000000"/>
-          <w:sz w:val="18"/>
-          <w:szCs w:val="18"/>
-        </w:rPr>
-        <w:t xml:space="preserve">irrelevant </w:t>
-      </w:r>
-      <w:r>
-        <w:rPr>
-          <w:rFonts w:ascii="Arial" w:hAnsi="Arial" w:cs="Arial"/>
-          <w:color w:val="000000"/>
-          <w:sz w:val="18"/>
-          <w:szCs w:val="18"/>
-        </w:rPr>
-        <w:t xml:space="preserve">and useless </w:t>
-      </w:r>
-      <w:r>
-        <w:rPr>
-          <w:rFonts w:ascii="Arial" w:hAnsi="Arial" w:cs="Arial"/>
-          <w:color w:val="000000"/>
-          <w:sz w:val="18"/>
-          <w:szCs w:val="18"/>
-        </w:rPr>
-        <w:t>features</w:t>
-      </w:r>
-      <w:r>
-        <w:rPr>
-          <w:rFonts w:ascii="Arial" w:hAnsi="Arial" w:cs="Arial"/>
-          <w:color w:val="000000"/>
-          <w:sz w:val="18"/>
-          <w:szCs w:val="18"/>
-        </w:rPr>
-        <w:t>, analyzed distribution of resorts and ticket prices by states,</w:t>
-      </w:r>
-      <w:r>
-        <w:rPr>
-          <w:rFonts w:ascii="Arial" w:hAnsi="Arial" w:cs="Arial"/>
-          <w:color w:val="000000"/>
-          <w:sz w:val="18"/>
-          <w:szCs w:val="18"/>
-        </w:rPr>
-        <w:t xml:space="preserve"> </w:t>
-      </w:r>
-      <w:r>
-        <w:rPr>
-          <w:rFonts w:ascii="Arial" w:hAnsi="Arial" w:cs="Arial"/>
-          <w:color w:val="000000"/>
-          <w:sz w:val="18"/>
-          <w:szCs w:val="18"/>
-        </w:rPr>
-        <w:t>created several new features</w:t>
-      </w:r>
-      <w:r>
-        <w:rPr>
-          <w:rFonts w:ascii="Arial" w:hAnsi="Arial" w:cs="Arial"/>
-          <w:color w:val="000000"/>
-          <w:sz w:val="18"/>
-          <w:szCs w:val="18"/>
-        </w:rPr>
-        <w:t xml:space="preserve"> and finally selected </w:t>
-      </w:r>
-      <w:r>
-        <w:rPr>
-          <w:rFonts w:ascii="Arial" w:hAnsi="Arial" w:cs="Arial"/>
-          <w:color w:val="000000"/>
-          <w:sz w:val="18"/>
-          <w:szCs w:val="18"/>
-        </w:rPr>
-        <w:t>a</w:t>
-      </w:r>
-      <w:r>
-        <w:rPr>
-          <w:rFonts w:ascii="Arial" w:hAnsi="Arial" w:cs="Arial"/>
-          <w:color w:val="000000"/>
-          <w:sz w:val="18"/>
-          <w:szCs w:val="18"/>
-        </w:rPr>
-        <w:t>dult</w:t>
-      </w:r>
-      <w:r>
-        <w:rPr>
-          <w:rFonts w:ascii="Arial" w:hAnsi="Arial" w:cs="Arial"/>
-          <w:color w:val="000000"/>
-          <w:sz w:val="18"/>
-          <w:szCs w:val="18"/>
-        </w:rPr>
-        <w:t xml:space="preserve"> w</w:t>
-      </w:r>
-      <w:r>
-        <w:rPr>
-          <w:rFonts w:ascii="Arial" w:hAnsi="Arial" w:cs="Arial"/>
-          <w:color w:val="000000"/>
-          <w:sz w:val="18"/>
-          <w:szCs w:val="18"/>
-        </w:rPr>
-        <w:t>eekend</w:t>
-      </w:r>
-      <w:r>
-        <w:rPr>
-          <w:rFonts w:ascii="Arial" w:hAnsi="Arial" w:cs="Arial"/>
-          <w:color w:val="000000"/>
-          <w:sz w:val="18"/>
-          <w:szCs w:val="18"/>
-        </w:rPr>
-        <w:t xml:space="preserve"> </w:t>
-      </w:r>
-      <w:r>
-        <w:rPr>
-          <w:rFonts w:ascii="Arial" w:hAnsi="Arial" w:cs="Arial"/>
-          <w:color w:val="000000"/>
-          <w:sz w:val="18"/>
-          <w:szCs w:val="18"/>
-        </w:rPr>
-        <w:t xml:space="preserve">ticket price </w:t>
-      </w:r>
-      <w:r>
-        <w:rPr>
-          <w:rFonts w:ascii="Arial" w:hAnsi="Arial" w:cs="Arial"/>
-          <w:color w:val="000000"/>
-          <w:sz w:val="18"/>
-          <w:szCs w:val="18"/>
-        </w:rPr>
-        <w:t>as the target variable.</w:t>
+        <w:t xml:space="preserve">and </w:t>
+      </w:r>
+      <w:r>
+        <w:rPr>
+          <w:rFonts w:ascii="Arial" w:hAnsi="Arial" w:cs="Arial"/>
+          <w:color w:val="000000"/>
+          <w:sz w:val="18"/>
+          <w:szCs w:val="18"/>
+        </w:rPr>
+        <w:t>cross validation of best estimator.</w:t>
       </w:r>
     </w:p>
     <w:p>
@@ -885,166 +1386,171 @@
         <w:rPr>
           <w:rFonts w:ascii="Arial" w:hAnsi="Arial" w:cs="Arial"/>
           <w:color w:val="000000"/>
-          <w:sz w:val="20"/>
-          <w:szCs w:val="20"/>
-        </w:rPr>
-      </w:pPr>
-      <w:r>
-        <w:rPr>
-          <w:rFonts w:ascii="Arial" w:hAnsi="Arial" w:cs="Arial"/>
-          <w:color w:val="000000"/>
-          <w:sz w:val="20"/>
-          <w:szCs w:val="20"/>
-        </w:rPr>
-        <w:t>3. Exploratory Data Analysis (EDA):</w:t>
+          <w:sz w:val="18"/>
+          <w:szCs w:val="18"/>
+        </w:rPr>
+      </w:pPr>
+      <w:r>
+        <w:rPr>
+          <w:rFonts w:ascii="Arial" w:hAnsi="Arial" w:cs="Arial"/>
+          <w:color w:val="000000"/>
+          <w:sz w:val="18"/>
+          <w:szCs w:val="18"/>
+        </w:rPr>
+        <w:t>4.</w:t>
+      </w:r>
+      <w:r>
+        <w:rPr>
+          <w:rFonts w:ascii="Arial" w:hAnsi="Arial" w:cs="Arial"/>
+          <w:color w:val="000000"/>
+          <w:sz w:val="18"/>
+          <w:szCs w:val="18"/>
+        </w:rPr>
+        <w:t>2</w:t>
+      </w:r>
+      <w:r>
+        <w:rPr>
+          <w:rFonts w:ascii="Arial" w:hAnsi="Arial" w:cs="Arial"/>
+          <w:color w:val="000000"/>
+          <w:sz w:val="18"/>
+          <w:szCs w:val="18"/>
+        </w:rPr>
+        <w:t xml:space="preserve"> Random Forest Regressor:</w:t>
       </w:r>
     </w:p>
     <w:p>
       <w:pPr>
-        <w:spacing w:before="120"/>
-        <w:rPr>
-          <w:rFonts w:ascii="Arial" w:hAnsi="Arial" w:cs="Arial"/>
-          <w:color w:val="000000"/>
-          <w:sz w:val="18"/>
-          <w:szCs w:val="18"/>
-        </w:rPr>
-      </w:pPr>
-      <w:r>
-        <w:rPr>
-          <w:rFonts w:ascii="Arial" w:hAnsi="Arial" w:cs="Arial"/>
-          <w:color w:val="000000"/>
-          <w:sz w:val="18"/>
-          <w:szCs w:val="18"/>
-        </w:rPr>
-        <w:t>PCA analysis and v</w:t>
-      </w:r>
-      <w:r>
-        <w:rPr>
-          <w:rFonts w:ascii="Arial" w:hAnsi="Arial" w:cs="Arial"/>
-          <w:color w:val="000000"/>
-          <w:sz w:val="18"/>
-          <w:szCs w:val="18"/>
-        </w:rPr>
-        <w:t>isuali</w:t>
-      </w:r>
-      <w:r>
-        <w:rPr>
-          <w:rFonts w:ascii="Arial" w:hAnsi="Arial" w:cs="Arial"/>
-          <w:color w:val="000000"/>
-          <w:sz w:val="18"/>
-          <w:szCs w:val="18"/>
-        </w:rPr>
-        <w:t>zation of</w:t>
-      </w:r>
-      <w:r>
-        <w:rPr>
-          <w:rFonts w:ascii="Arial" w:hAnsi="Arial" w:cs="Arial"/>
-          <w:color w:val="000000"/>
-          <w:sz w:val="18"/>
-          <w:szCs w:val="18"/>
-        </w:rPr>
-        <w:t xml:space="preserve"> </w:t>
-      </w:r>
-      <w:r>
-        <w:rPr>
-          <w:rFonts w:ascii="Arial" w:hAnsi="Arial" w:cs="Arial"/>
-          <w:color w:val="000000"/>
-          <w:sz w:val="18"/>
-          <w:szCs w:val="18"/>
-        </w:rPr>
-        <w:t>h</w:t>
-      </w:r>
-      <w:r>
-        <w:rPr>
-          <w:rFonts w:ascii="Arial" w:hAnsi="Arial" w:cs="Arial"/>
-          <w:color w:val="000000"/>
-          <w:sz w:val="18"/>
-          <w:szCs w:val="18"/>
-        </w:rPr>
-        <w:t xml:space="preserve">igh </w:t>
-      </w:r>
-      <w:r>
-        <w:rPr>
-          <w:rFonts w:ascii="Arial" w:hAnsi="Arial" w:cs="Arial"/>
-          <w:color w:val="000000"/>
-          <w:sz w:val="18"/>
-          <w:szCs w:val="18"/>
-        </w:rPr>
-        <w:t>d</w:t>
-      </w:r>
-      <w:r>
-        <w:rPr>
-          <w:rFonts w:ascii="Arial" w:hAnsi="Arial" w:cs="Arial"/>
-          <w:color w:val="000000"/>
-          <w:sz w:val="18"/>
-          <w:szCs w:val="18"/>
-        </w:rPr>
-        <w:t xml:space="preserve">imensional </w:t>
-      </w:r>
-      <w:r>
-        <w:rPr>
-          <w:rFonts w:ascii="Arial" w:hAnsi="Arial" w:cs="Arial"/>
-          <w:color w:val="000000"/>
-          <w:sz w:val="18"/>
-          <w:szCs w:val="18"/>
-        </w:rPr>
-        <w:t>d</w:t>
-      </w:r>
-      <w:r>
-        <w:rPr>
-          <w:rFonts w:ascii="Arial" w:hAnsi="Arial" w:cs="Arial"/>
-          <w:color w:val="000000"/>
-          <w:sz w:val="18"/>
-          <w:szCs w:val="18"/>
-        </w:rPr>
-        <w:t>ata</w:t>
-      </w:r>
-      <w:r>
-        <w:rPr>
-          <w:rFonts w:ascii="Arial" w:hAnsi="Arial" w:cs="Arial"/>
-          <w:color w:val="000000"/>
-          <w:sz w:val="18"/>
-          <w:szCs w:val="18"/>
-        </w:rPr>
-        <w:t>.</w:t>
+        <w:rPr>
+          <w:rFonts w:ascii="Arial" w:hAnsi="Arial" w:cs="Arial"/>
+          <w:color w:val="000000"/>
+          <w:sz w:val="18"/>
+          <w:szCs w:val="18"/>
+        </w:rPr>
+      </w:pPr>
+      <w:r>
+        <w:rPr>
+          <w:rFonts w:ascii="Arial" w:hAnsi="Arial" w:cs="Arial"/>
+          <w:color w:val="000000"/>
+          <w:sz w:val="18"/>
+          <w:szCs w:val="18"/>
+        </w:rPr>
+        <w:t xml:space="preserve">Implementation: </w:t>
+      </w:r>
+      <w:r>
+        <w:rPr>
+          <w:rFonts w:ascii="Arial" w:hAnsi="Arial" w:cs="Arial"/>
+          <w:color w:val="000000"/>
+          <w:sz w:val="18"/>
+          <w:szCs w:val="18"/>
+        </w:rPr>
+        <w:t>c</w:t>
+      </w:r>
+      <w:r>
+        <w:rPr>
+          <w:rFonts w:ascii="Arial" w:hAnsi="Arial" w:cs="Arial"/>
+          <w:color w:val="000000"/>
+          <w:sz w:val="18"/>
+          <w:szCs w:val="18"/>
+        </w:rPr>
+        <w:t xml:space="preserve">reated pipeline consist of </w:t>
+      </w:r>
+      <w:r>
+        <w:rPr>
+          <w:rFonts w:ascii="Arial" w:hAnsi="Arial" w:cs="Arial"/>
+          <w:color w:val="000000"/>
+          <w:sz w:val="18"/>
+          <w:szCs w:val="18"/>
+        </w:rPr>
+        <w:t>imputer, standard scaler</w:t>
+      </w:r>
+      <w:r>
+        <w:rPr>
+          <w:rFonts w:ascii="Helvetica Neue" w:hAnsi="Helvetica Neue"/>
+          <w:color w:val="000000"/>
+          <w:sz w:val="18"/>
+          <w:szCs w:val="18"/>
+          <w:shd w:val="clear" w:color="auto" w:fill="FFFFFF"/>
+        </w:rPr>
+        <w:t xml:space="preserve"> and </w:t>
+      </w:r>
+      <w:r>
+        <w:rPr>
+          <w:rFonts w:ascii="Helvetica Neue" w:hAnsi="Helvetica Neue"/>
+          <w:color w:val="000000"/>
+          <w:sz w:val="18"/>
+          <w:szCs w:val="18"/>
+          <w:shd w:val="clear" w:color="auto" w:fill="FFFFFF"/>
+        </w:rPr>
+        <w:t>r</w:t>
+      </w:r>
+      <w:r>
+        <w:rPr>
+          <w:rFonts w:ascii="Helvetica Neue" w:hAnsi="Helvetica Neue"/>
+          <w:color w:val="000000"/>
+          <w:sz w:val="18"/>
+          <w:szCs w:val="18"/>
+          <w:shd w:val="clear" w:color="auto" w:fill="FFFFFF"/>
+        </w:rPr>
+        <w:t>andom</w:t>
+      </w:r>
+      <w:r>
+        <w:rPr>
+          <w:rFonts w:ascii="Helvetica Neue" w:hAnsi="Helvetica Neue"/>
+          <w:color w:val="000000"/>
+          <w:sz w:val="18"/>
+          <w:szCs w:val="18"/>
+          <w:shd w:val="clear" w:color="auto" w:fill="FFFFFF"/>
+        </w:rPr>
+        <w:t xml:space="preserve"> f</w:t>
+      </w:r>
+      <w:r>
+        <w:rPr>
+          <w:rFonts w:ascii="Helvetica Neue" w:hAnsi="Helvetica Neue"/>
+          <w:color w:val="000000"/>
+          <w:sz w:val="18"/>
+          <w:szCs w:val="18"/>
+          <w:shd w:val="clear" w:color="auto" w:fill="FFFFFF"/>
+        </w:rPr>
+        <w:t>orest</w:t>
+      </w:r>
+      <w:r>
+        <w:rPr>
+          <w:rFonts w:ascii="Helvetica Neue" w:hAnsi="Helvetica Neue"/>
+          <w:color w:val="000000"/>
+          <w:sz w:val="18"/>
+          <w:szCs w:val="18"/>
+          <w:shd w:val="clear" w:color="auto" w:fill="FFFFFF"/>
+        </w:rPr>
+        <w:t xml:space="preserve"> r</w:t>
+      </w:r>
+      <w:r>
+        <w:rPr>
+          <w:rFonts w:ascii="Helvetica Neue" w:hAnsi="Helvetica Neue"/>
+          <w:color w:val="000000"/>
+          <w:sz w:val="18"/>
+          <w:szCs w:val="18"/>
+          <w:shd w:val="clear" w:color="auto" w:fill="FFFFFF"/>
+        </w:rPr>
+        <w:t>egressor.</w:t>
       </w:r>
     </w:p>
     <w:p>
       <w:pPr>
-        <w:spacing w:after="120"/>
-        <w:rPr>
-          <w:rFonts w:ascii="Arial" w:hAnsi="Arial" w:cs="Arial"/>
-          <w:color w:val="000000"/>
-          <w:sz w:val="18"/>
-          <w:szCs w:val="18"/>
-        </w:rPr>
-      </w:pPr>
-      <w:r>
-        <w:rPr>
-          <w:rFonts w:ascii="Arial" w:hAnsi="Arial" w:cs="Arial"/>
-          <w:color w:val="000000"/>
-          <w:sz w:val="18"/>
-          <w:szCs w:val="18"/>
-        </w:rPr>
-        <w:t>V</w:t>
-      </w:r>
-      <w:r>
-        <w:rPr>
-          <w:rFonts w:ascii="Arial" w:hAnsi="Arial" w:cs="Arial"/>
-          <w:color w:val="000000"/>
-          <w:sz w:val="18"/>
-          <w:szCs w:val="18"/>
-        </w:rPr>
-        <w:t>isuali</w:t>
-      </w:r>
-      <w:r>
-        <w:rPr>
-          <w:rFonts w:ascii="Arial" w:hAnsi="Arial" w:cs="Arial"/>
-          <w:color w:val="000000"/>
-          <w:sz w:val="18"/>
-          <w:szCs w:val="18"/>
-        </w:rPr>
-        <w:t>zation of</w:t>
+        <w:rPr>
+          <w:rFonts w:ascii="Arial" w:hAnsi="Arial" w:cs="Arial"/>
+          <w:color w:val="000000"/>
+          <w:sz w:val="18"/>
+          <w:szCs w:val="18"/>
+        </w:rPr>
+      </w:pPr>
+      <w:r>
+        <w:rPr>
+          <w:rFonts w:ascii="Arial" w:hAnsi="Arial" w:cs="Arial"/>
+          <w:color w:val="000000"/>
+          <w:sz w:val="18"/>
+          <w:szCs w:val="18"/>
+        </w:rPr>
+        <w:t>Assessment: cross</w:t>
       </w:r>
       <w:r>
         <w:rPr>
@@ -1062,16 +1568,7 @@
           <w:sz w:val="18"/>
           <w:szCs w:val="18"/>
         </w:rPr>
-        <w:t>features correlation</w:t>
-      </w:r>
-      <w:r>
-        <w:rPr>
-          <w:rFonts w:ascii="Arial" w:hAnsi="Arial" w:cs="Arial"/>
-          <w:color w:val="000000"/>
-          <w:sz w:val="18"/>
-          <w:szCs w:val="18"/>
-        </w:rPr>
-        <w:t>.</w:t>
+        <w:t>validation</w:t>
       </w:r>
       <w:r>
         <w:rPr>
@@ -1089,888 +1586,11 @@
           <w:sz w:val="18"/>
           <w:szCs w:val="18"/>
         </w:rPr>
-        <w:t>Found</w:t>
-      </w:r>
-      <w:r>
-        <w:rPr>
-          <w:rFonts w:ascii="Arial" w:hAnsi="Arial" w:cs="Arial"/>
-          <w:color w:val="000000"/>
-          <w:sz w:val="18"/>
-          <w:szCs w:val="18"/>
-        </w:rPr>
-        <w:t xml:space="preserve"> the features with high importance are: 1)</w:t>
-      </w:r>
-      <w:r>
-        <w:t xml:space="preserve"> </w:t>
-      </w:r>
-      <w:r>
-        <w:rPr>
-          <w:rFonts w:ascii="Arial" w:hAnsi="Arial" w:cs="Arial"/>
-          <w:color w:val="000000"/>
-          <w:sz w:val="18"/>
-          <w:szCs w:val="18"/>
-        </w:rPr>
-        <w:t>vertical</w:t>
-      </w:r>
-      <w:r>
-        <w:rPr>
-          <w:rFonts w:ascii="Arial" w:hAnsi="Arial" w:cs="Arial"/>
-          <w:color w:val="000000"/>
-          <w:sz w:val="18"/>
-          <w:szCs w:val="18"/>
-        </w:rPr>
-        <w:t xml:space="preserve"> </w:t>
-      </w:r>
-      <w:r>
-        <w:rPr>
-          <w:rFonts w:ascii="Arial" w:hAnsi="Arial" w:cs="Arial"/>
-          <w:color w:val="000000"/>
-          <w:sz w:val="18"/>
-          <w:szCs w:val="18"/>
-        </w:rPr>
-        <w:t>drop</w:t>
-      </w:r>
-      <w:r>
-        <w:rPr>
-          <w:rFonts w:ascii="Arial" w:hAnsi="Arial" w:cs="Arial"/>
-          <w:color w:val="000000"/>
-          <w:sz w:val="18"/>
-          <w:szCs w:val="18"/>
-        </w:rPr>
-        <w:t>, 2) s</w:t>
-      </w:r>
-      <w:r>
-        <w:rPr>
-          <w:rFonts w:ascii="Arial" w:hAnsi="Arial" w:cs="Arial"/>
-          <w:color w:val="000000"/>
-          <w:sz w:val="18"/>
-          <w:szCs w:val="18"/>
-        </w:rPr>
-        <w:t xml:space="preserve">now </w:t>
-      </w:r>
-      <w:r>
-        <w:rPr>
-          <w:rFonts w:ascii="Arial" w:hAnsi="Arial" w:cs="Arial"/>
-          <w:color w:val="000000"/>
-          <w:sz w:val="18"/>
-          <w:szCs w:val="18"/>
-        </w:rPr>
-        <w:t>m</w:t>
-      </w:r>
-      <w:r>
-        <w:rPr>
-          <w:rFonts w:ascii="Arial" w:hAnsi="Arial" w:cs="Arial"/>
-          <w:color w:val="000000"/>
-          <w:sz w:val="18"/>
-          <w:szCs w:val="18"/>
-        </w:rPr>
-        <w:t>aking</w:t>
-      </w:r>
-      <w:r>
-        <w:rPr>
-          <w:rFonts w:ascii="Arial" w:hAnsi="Arial" w:cs="Arial"/>
-          <w:color w:val="000000"/>
-          <w:sz w:val="18"/>
-          <w:szCs w:val="18"/>
-        </w:rPr>
-        <w:t xml:space="preserve"> area, 3) number of </w:t>
-      </w:r>
-      <w:r>
-        <w:rPr>
-          <w:rFonts w:ascii="Arial" w:hAnsi="Arial" w:cs="Arial"/>
-          <w:color w:val="000000"/>
-          <w:sz w:val="18"/>
-          <w:szCs w:val="18"/>
-        </w:rPr>
-        <w:t>total</w:t>
-      </w:r>
-      <w:r>
-        <w:rPr>
-          <w:rFonts w:ascii="Arial" w:hAnsi="Arial" w:cs="Arial"/>
-          <w:color w:val="000000"/>
-          <w:sz w:val="18"/>
-          <w:szCs w:val="18"/>
-        </w:rPr>
-        <w:t xml:space="preserve"> </w:t>
-      </w:r>
-      <w:r>
-        <w:rPr>
-          <w:rFonts w:ascii="Arial" w:hAnsi="Arial" w:cs="Arial"/>
-          <w:color w:val="000000"/>
-          <w:sz w:val="18"/>
-          <w:szCs w:val="18"/>
-        </w:rPr>
-        <w:t>chairs</w:t>
-      </w:r>
-      <w:r>
-        <w:rPr>
-          <w:rFonts w:ascii="Arial" w:hAnsi="Arial" w:cs="Arial"/>
-          <w:color w:val="000000"/>
-          <w:sz w:val="18"/>
-          <w:szCs w:val="18"/>
-        </w:rPr>
-        <w:t xml:space="preserve">, 4) </w:t>
-      </w:r>
-      <w:r>
-        <w:rPr>
-          <w:rFonts w:ascii="Arial" w:hAnsi="Arial" w:cs="Arial"/>
-          <w:color w:val="000000"/>
-          <w:sz w:val="18"/>
-          <w:szCs w:val="18"/>
-        </w:rPr>
-        <w:t xml:space="preserve">number of </w:t>
-      </w:r>
-      <w:r>
-        <w:rPr>
-          <w:rFonts w:ascii="Arial" w:hAnsi="Arial" w:cs="Arial"/>
-          <w:color w:val="000000"/>
-          <w:sz w:val="18"/>
-          <w:szCs w:val="18"/>
-        </w:rPr>
-        <w:t>fast</w:t>
-      </w:r>
-      <w:r>
-        <w:rPr>
-          <w:rFonts w:ascii="Arial" w:hAnsi="Arial" w:cs="Arial"/>
-          <w:color w:val="000000"/>
-          <w:sz w:val="18"/>
-          <w:szCs w:val="18"/>
-        </w:rPr>
-        <w:t xml:space="preserve"> q</w:t>
-      </w:r>
-      <w:r>
-        <w:rPr>
-          <w:rFonts w:ascii="Arial" w:hAnsi="Arial" w:cs="Arial"/>
-          <w:color w:val="000000"/>
-          <w:sz w:val="18"/>
-          <w:szCs w:val="18"/>
-        </w:rPr>
-        <w:t>uads</w:t>
-      </w:r>
-      <w:r>
-        <w:rPr>
-          <w:rFonts w:ascii="Arial" w:hAnsi="Arial" w:cs="Arial"/>
-          <w:color w:val="000000"/>
-          <w:sz w:val="18"/>
-          <w:szCs w:val="18"/>
-        </w:rPr>
-        <w:t xml:space="preserve">, 5) </w:t>
-      </w:r>
-      <w:r>
-        <w:rPr>
-          <w:rFonts w:ascii="Arial" w:hAnsi="Arial" w:cs="Arial"/>
-          <w:color w:val="000000"/>
-          <w:sz w:val="18"/>
-          <w:szCs w:val="18"/>
-        </w:rPr>
-        <w:t xml:space="preserve">number of </w:t>
-      </w:r>
-      <w:r>
-        <w:rPr>
-          <w:rFonts w:ascii="Arial" w:hAnsi="Arial" w:cs="Arial"/>
-          <w:color w:val="000000"/>
-          <w:sz w:val="18"/>
-          <w:szCs w:val="18"/>
-        </w:rPr>
-        <w:t>r</w:t>
-      </w:r>
-      <w:r>
-        <w:rPr>
-          <w:rFonts w:ascii="Arial" w:hAnsi="Arial" w:cs="Arial"/>
-          <w:color w:val="000000"/>
-          <w:sz w:val="18"/>
-          <w:szCs w:val="18"/>
-        </w:rPr>
-        <w:t>uns</w:t>
-      </w:r>
-      <w:r>
-        <w:rPr>
-          <w:rFonts w:ascii="Arial" w:hAnsi="Arial" w:cs="Arial"/>
-          <w:color w:val="000000"/>
-          <w:sz w:val="18"/>
-          <w:szCs w:val="18"/>
-        </w:rPr>
-        <w:t>, 6) l</w:t>
-      </w:r>
-      <w:r>
-        <w:rPr>
-          <w:rFonts w:ascii="Arial" w:hAnsi="Arial" w:cs="Arial"/>
-          <w:color w:val="000000"/>
-          <w:sz w:val="18"/>
-          <w:szCs w:val="18"/>
-        </w:rPr>
-        <w:t>ongest</w:t>
-      </w:r>
-      <w:r>
-        <w:rPr>
-          <w:rFonts w:ascii="Arial" w:hAnsi="Arial" w:cs="Arial"/>
-          <w:color w:val="000000"/>
-          <w:sz w:val="18"/>
-          <w:szCs w:val="18"/>
-        </w:rPr>
-        <w:t xml:space="preserve"> run length, 7) </w:t>
-      </w:r>
-      <w:r>
-        <w:rPr>
-          <w:rFonts w:ascii="Arial" w:hAnsi="Arial" w:cs="Arial"/>
-          <w:color w:val="000000"/>
-          <w:sz w:val="18"/>
-          <w:szCs w:val="18"/>
-        </w:rPr>
-        <w:t xml:space="preserve">number of </w:t>
-      </w:r>
-      <w:r>
-        <w:rPr>
-          <w:rFonts w:ascii="Arial" w:hAnsi="Arial" w:cs="Arial"/>
-          <w:color w:val="000000"/>
-          <w:sz w:val="18"/>
-          <w:szCs w:val="18"/>
-        </w:rPr>
-        <w:t>tram</w:t>
-      </w:r>
-      <w:r>
-        <w:rPr>
-          <w:rFonts w:ascii="Arial" w:hAnsi="Arial" w:cs="Arial"/>
-          <w:color w:val="000000"/>
-          <w:sz w:val="18"/>
-          <w:szCs w:val="18"/>
-        </w:rPr>
-        <w:t>s, 8) s</w:t>
-      </w:r>
-      <w:r>
-        <w:rPr>
-          <w:rFonts w:ascii="Arial" w:hAnsi="Arial" w:cs="Arial"/>
-          <w:color w:val="000000"/>
-          <w:sz w:val="18"/>
-          <w:szCs w:val="18"/>
-        </w:rPr>
-        <w:t>kiable</w:t>
-      </w:r>
-      <w:r>
-        <w:rPr>
-          <w:rFonts w:ascii="Arial" w:hAnsi="Arial" w:cs="Arial"/>
-          <w:color w:val="000000"/>
-          <w:sz w:val="18"/>
-          <w:szCs w:val="18"/>
-        </w:rPr>
-        <w:t xml:space="preserve"> area.</w:t>
+        <w:t>with MAE and R-squared as metrics.</w:t>
       </w:r>
     </w:p>
     <w:p>
       <w:pPr>
-        <w:rPr>
-          <w:rFonts w:ascii="Arial" w:hAnsi="Arial" w:cs="Arial"/>
-          <w:color w:val="000000"/>
-          <w:sz w:val="20"/>
-          <w:szCs w:val="20"/>
-        </w:rPr>
-      </w:pPr>
-      <w:r>
-        <w:rPr>
-          <w:rFonts w:ascii="Arial" w:hAnsi="Arial" w:cs="Arial"/>
-          <w:color w:val="000000"/>
-          <w:sz w:val="20"/>
-          <w:szCs w:val="20"/>
-        </w:rPr>
-        <w:t>4.</w:t>
-      </w:r>
-      <w:r>
-        <w:rPr>
-          <w:rFonts w:ascii="Arial" w:hAnsi="Arial" w:cs="Arial"/>
-          <w:color w:val="000000"/>
-          <w:sz w:val="20"/>
-          <w:szCs w:val="20"/>
-        </w:rPr>
-        <w:t xml:space="preserve"> </w:t>
-      </w:r>
-      <w:r>
-        <w:rPr>
-          <w:rFonts w:ascii="Arial" w:hAnsi="Arial" w:cs="Arial"/>
-          <w:color w:val="000000"/>
-          <w:sz w:val="20"/>
-          <w:szCs w:val="20"/>
-        </w:rPr>
-        <w:t>Pre-processing and T</w:t>
-      </w:r>
-      <w:r>
-        <w:rPr>
-          <w:rFonts w:ascii="Arial" w:hAnsi="Arial" w:cs="Arial"/>
-          <w:color w:val="000000"/>
-          <w:sz w:val="20"/>
-          <w:szCs w:val="20"/>
-        </w:rPr>
-        <w:t>raining Data</w:t>
-      </w:r>
-      <w:r>
-        <w:rPr>
-          <w:rFonts w:ascii="Arial" w:hAnsi="Arial" w:cs="Arial"/>
-          <w:color w:val="000000"/>
-          <w:sz w:val="20"/>
-          <w:szCs w:val="20"/>
-        </w:rPr>
-        <w:t>:</w:t>
-      </w:r>
-    </w:p>
-    <w:p>
-      <w:pPr>
-        <w:spacing w:before="120"/>
-        <w:rPr>
-          <w:rFonts w:ascii="Arial" w:hAnsi="Arial" w:cs="Arial"/>
-          <w:color w:val="000000"/>
-          <w:sz w:val="20"/>
-          <w:szCs w:val="20"/>
-        </w:rPr>
-      </w:pPr>
-      <w:r>
-        <w:rPr>
-          <w:rFonts w:ascii="Arial" w:hAnsi="Arial" w:cs="Arial"/>
-          <w:color w:val="000000"/>
-          <w:sz w:val="18"/>
-          <w:szCs w:val="18"/>
-        </w:rPr>
-        <w:t>Split train set and test set before training</w:t>
-      </w:r>
-      <w:r>
-        <w:rPr>
-          <w:rFonts w:ascii="Arial" w:hAnsi="Arial" w:cs="Arial"/>
-          <w:color w:val="000000"/>
-          <w:sz w:val="18"/>
-          <w:szCs w:val="18"/>
-        </w:rPr>
-        <w:t>.</w:t>
-      </w:r>
-    </w:p>
-    <w:p>
-      <w:pPr>
-        <w:rPr>
-          <w:rFonts w:ascii="Arial" w:hAnsi="Arial" w:cs="Arial"/>
-          <w:color w:val="000000"/>
-          <w:sz w:val="18"/>
-          <w:szCs w:val="18"/>
-        </w:rPr>
-      </w:pPr>
-      <w:r>
-        <w:rPr>
-          <w:rFonts w:ascii="Arial" w:hAnsi="Arial" w:cs="Arial"/>
-          <w:color w:val="000000"/>
-          <w:sz w:val="18"/>
-          <w:szCs w:val="18"/>
-        </w:rPr>
-        <w:t>4.1 Linear Regression:</w:t>
-      </w:r>
-    </w:p>
-    <w:p>
-      <w:pPr>
-        <w:rPr>
-          <w:rFonts w:ascii="Arial" w:hAnsi="Arial" w:cs="Arial"/>
-          <w:color w:val="000000"/>
-          <w:sz w:val="18"/>
-          <w:szCs w:val="18"/>
-        </w:rPr>
-      </w:pPr>
-      <w:r>
-        <w:rPr>
-          <w:rFonts w:ascii="Arial" w:hAnsi="Arial" w:cs="Arial"/>
-          <w:color w:val="000000"/>
-          <w:sz w:val="18"/>
-          <w:szCs w:val="18"/>
-        </w:rPr>
-        <w:t xml:space="preserve">Implementation: </w:t>
-      </w:r>
-      <w:r>
-        <w:rPr>
-          <w:rFonts w:ascii="Arial" w:hAnsi="Arial" w:cs="Arial"/>
-          <w:color w:val="000000"/>
-          <w:sz w:val="18"/>
-          <w:szCs w:val="18"/>
-        </w:rPr>
-        <w:t>c</w:t>
-      </w:r>
-      <w:r>
-        <w:rPr>
-          <w:rFonts w:ascii="Arial" w:hAnsi="Arial" w:cs="Arial"/>
-          <w:color w:val="000000"/>
-          <w:sz w:val="18"/>
-          <w:szCs w:val="18"/>
-        </w:rPr>
-        <w:t>reated pipeline consist of</w:t>
-      </w:r>
-      <w:r>
-        <w:rPr>
-          <w:rFonts w:ascii="Arial" w:hAnsi="Arial" w:cs="Arial"/>
-          <w:color w:val="000000"/>
-          <w:sz w:val="18"/>
-          <w:szCs w:val="18"/>
-        </w:rPr>
-        <w:t xml:space="preserve"> i</w:t>
-      </w:r>
-      <w:r>
-        <w:rPr>
-          <w:rFonts w:ascii="Arial" w:hAnsi="Arial" w:cs="Arial"/>
-          <w:color w:val="000000"/>
-          <w:sz w:val="18"/>
-          <w:szCs w:val="18"/>
-        </w:rPr>
-        <w:t xml:space="preserve">mputer, </w:t>
-      </w:r>
-      <w:r>
-        <w:rPr>
-          <w:rFonts w:ascii="Arial" w:hAnsi="Arial" w:cs="Arial"/>
-          <w:color w:val="000000"/>
-          <w:sz w:val="18"/>
-          <w:szCs w:val="18"/>
-        </w:rPr>
-        <w:t>s</w:t>
-      </w:r>
-      <w:r>
-        <w:rPr>
-          <w:rFonts w:ascii="Arial" w:hAnsi="Arial" w:cs="Arial"/>
-          <w:color w:val="000000"/>
-          <w:sz w:val="18"/>
-          <w:szCs w:val="18"/>
-        </w:rPr>
-        <w:t>tandard</w:t>
-      </w:r>
-      <w:r>
-        <w:rPr>
-          <w:rFonts w:ascii="Arial" w:hAnsi="Arial" w:cs="Arial"/>
-          <w:color w:val="000000"/>
-          <w:sz w:val="18"/>
-          <w:szCs w:val="18"/>
-        </w:rPr>
-        <w:t xml:space="preserve"> s</w:t>
-      </w:r>
-      <w:r>
-        <w:rPr>
-          <w:rFonts w:ascii="Arial" w:hAnsi="Arial" w:cs="Arial"/>
-          <w:color w:val="000000"/>
-          <w:sz w:val="18"/>
-          <w:szCs w:val="18"/>
-        </w:rPr>
-        <w:t xml:space="preserve">caler and </w:t>
-      </w:r>
-      <w:r>
-        <w:rPr>
-          <w:rFonts w:ascii="Arial" w:hAnsi="Arial" w:cs="Arial"/>
-          <w:color w:val="000000"/>
-          <w:sz w:val="18"/>
-          <w:szCs w:val="18"/>
-        </w:rPr>
-        <w:t>l</w:t>
-      </w:r>
-      <w:r>
-        <w:rPr>
-          <w:rFonts w:ascii="Arial" w:hAnsi="Arial" w:cs="Arial"/>
-          <w:color w:val="000000"/>
-          <w:sz w:val="18"/>
-          <w:szCs w:val="18"/>
-        </w:rPr>
-        <w:t>inear</w:t>
-      </w:r>
-      <w:r>
-        <w:rPr>
-          <w:rFonts w:ascii="Arial" w:hAnsi="Arial" w:cs="Arial"/>
-          <w:color w:val="000000"/>
-          <w:sz w:val="18"/>
-          <w:szCs w:val="18"/>
-        </w:rPr>
-        <w:t xml:space="preserve"> r</w:t>
-      </w:r>
-      <w:r>
-        <w:rPr>
-          <w:rFonts w:ascii="Arial" w:hAnsi="Arial" w:cs="Arial"/>
-          <w:color w:val="000000"/>
-          <w:sz w:val="18"/>
-          <w:szCs w:val="18"/>
-        </w:rPr>
-        <w:t>egression</w:t>
-      </w:r>
-      <w:r>
-        <w:rPr>
-          <w:rFonts w:ascii="Arial" w:hAnsi="Arial" w:cs="Arial"/>
-          <w:color w:val="000000"/>
-          <w:sz w:val="18"/>
-          <w:szCs w:val="18"/>
-        </w:rPr>
-        <w:t>.</w:t>
-      </w:r>
-      <w:r>
-        <w:rPr>
-          <w:rFonts w:ascii="Arial" w:hAnsi="Arial" w:cs="Arial"/>
-          <w:color w:val="000000"/>
-          <w:sz w:val="18"/>
-          <w:szCs w:val="18"/>
-        </w:rPr>
-        <w:t xml:space="preserve"> </w:t>
-      </w:r>
-    </w:p>
-    <w:p>
-      <w:pPr>
-        <w:rPr>
-          <w:rFonts w:ascii="Arial" w:hAnsi="Arial" w:cs="Arial"/>
-          <w:color w:val="000000"/>
-          <w:sz w:val="18"/>
-          <w:szCs w:val="18"/>
-        </w:rPr>
-      </w:pPr>
-      <w:r>
-        <w:rPr>
-          <w:rFonts w:ascii="Arial" w:hAnsi="Arial" w:cs="Arial"/>
-          <w:color w:val="000000"/>
-          <w:sz w:val="18"/>
-          <w:szCs w:val="18"/>
-        </w:rPr>
-        <w:t xml:space="preserve">Assessment: </w:t>
-      </w:r>
-      <w:r>
-        <w:rPr>
-          <w:rFonts w:ascii="Arial" w:hAnsi="Arial" w:cs="Arial"/>
-          <w:color w:val="000000"/>
-          <w:sz w:val="18"/>
-          <w:szCs w:val="18"/>
-        </w:rPr>
-        <w:t>cross</w:t>
-      </w:r>
-      <w:r>
-        <w:rPr>
-          <w:rFonts w:ascii="Arial" w:hAnsi="Arial" w:cs="Arial"/>
-          <w:color w:val="000000"/>
-          <w:sz w:val="18"/>
-          <w:szCs w:val="18"/>
-        </w:rPr>
-        <w:t xml:space="preserve"> </w:t>
-      </w:r>
-      <w:r>
-        <w:rPr>
-          <w:rFonts w:ascii="Arial" w:hAnsi="Arial" w:cs="Arial"/>
-          <w:color w:val="000000"/>
-          <w:sz w:val="18"/>
-          <w:szCs w:val="18"/>
-        </w:rPr>
-        <w:t>validation</w:t>
-      </w:r>
-      <w:r>
-        <w:rPr>
-          <w:rFonts w:ascii="Arial" w:hAnsi="Arial" w:cs="Arial"/>
-          <w:color w:val="000000"/>
-          <w:sz w:val="18"/>
-          <w:szCs w:val="18"/>
-        </w:rPr>
-        <w:t xml:space="preserve"> with MAE and </w:t>
-      </w:r>
-      <w:r>
-        <w:rPr>
-          <w:rFonts w:ascii="Arial" w:hAnsi="Arial" w:cs="Arial"/>
-          <w:color w:val="000000"/>
-          <w:sz w:val="18"/>
-          <w:szCs w:val="18"/>
-        </w:rPr>
-        <w:t>R-squared</w:t>
-      </w:r>
-      <w:r>
-        <w:rPr>
-          <w:rFonts w:ascii="Arial" w:hAnsi="Arial" w:cs="Arial"/>
-          <w:color w:val="000000"/>
-          <w:sz w:val="18"/>
-          <w:szCs w:val="18"/>
-        </w:rPr>
-        <w:t xml:space="preserve"> as metrics.</w:t>
-      </w:r>
-    </w:p>
-    <w:p>
-      <w:pPr>
-        <w:rPr>
-          <w:rFonts w:ascii="Arial" w:hAnsi="Arial" w:cs="Arial"/>
-          <w:color w:val="000000"/>
-          <w:sz w:val="18"/>
-          <w:szCs w:val="18"/>
-        </w:rPr>
-      </w:pPr>
-      <w:r>
-        <w:rPr>
-          <w:rFonts w:ascii="Arial" w:hAnsi="Arial" w:cs="Arial"/>
-          <w:color w:val="000000"/>
-          <w:sz w:val="18"/>
-          <w:szCs w:val="18"/>
-        </w:rPr>
-        <w:t>Hyperparameter tuning</w:t>
-      </w:r>
-      <w:r>
-        <w:rPr>
-          <w:rFonts w:ascii="Arial" w:hAnsi="Arial" w:cs="Arial"/>
-          <w:color w:val="000000"/>
-          <w:sz w:val="18"/>
-          <w:szCs w:val="18"/>
-        </w:rPr>
-        <w:t xml:space="preserve">: </w:t>
-      </w:r>
-      <w:r>
-        <w:rPr>
-          <w:rFonts w:ascii="Arial" w:hAnsi="Arial" w:cs="Arial"/>
-          <w:color w:val="000000"/>
-          <w:sz w:val="18"/>
-          <w:szCs w:val="18"/>
-        </w:rPr>
-        <w:t>GridSearchCV</w:t>
-      </w:r>
-      <w:r>
-        <w:rPr>
-          <w:rFonts w:ascii="Arial" w:hAnsi="Arial" w:cs="Arial"/>
-          <w:color w:val="000000"/>
-          <w:sz w:val="18"/>
-          <w:szCs w:val="18"/>
-        </w:rPr>
-        <w:t xml:space="preserve"> </w:t>
-      </w:r>
-      <w:r>
-        <w:rPr>
-          <w:rFonts w:ascii="Arial" w:hAnsi="Arial" w:cs="Arial"/>
-          <w:color w:val="000000"/>
-          <w:sz w:val="18"/>
-          <w:szCs w:val="18"/>
-        </w:rPr>
-        <w:t xml:space="preserve">and </w:t>
-      </w:r>
-      <w:r>
-        <w:rPr>
-          <w:rFonts w:ascii="Arial" w:hAnsi="Arial" w:cs="Arial"/>
-          <w:color w:val="000000"/>
-          <w:sz w:val="18"/>
-          <w:szCs w:val="18"/>
-        </w:rPr>
-        <w:t>cross validation of best estimator.</w:t>
-      </w:r>
-    </w:p>
-    <w:p>
-      <w:pPr>
-        <w:rPr>
-          <w:rFonts w:ascii="Arial" w:hAnsi="Arial" w:cs="Arial"/>
-          <w:color w:val="000000"/>
-          <w:sz w:val="18"/>
-          <w:szCs w:val="18"/>
-        </w:rPr>
-      </w:pPr>
-      <w:r>
-        <w:rPr>
-          <w:rFonts w:ascii="Arial" w:hAnsi="Arial" w:cs="Arial"/>
-          <w:color w:val="000000"/>
-          <w:sz w:val="18"/>
-          <w:szCs w:val="18"/>
-        </w:rPr>
-        <w:t>4.</w:t>
-      </w:r>
-      <w:r>
-        <w:rPr>
-          <w:rFonts w:ascii="Arial" w:hAnsi="Arial" w:cs="Arial"/>
-          <w:color w:val="000000"/>
-          <w:sz w:val="18"/>
-          <w:szCs w:val="18"/>
-        </w:rPr>
-        <w:t>2</w:t>
-      </w:r>
-      <w:r>
-        <w:rPr>
-          <w:rFonts w:ascii="Arial" w:hAnsi="Arial" w:cs="Arial"/>
-          <w:color w:val="000000"/>
-          <w:sz w:val="18"/>
-          <w:szCs w:val="18"/>
-        </w:rPr>
-        <w:t xml:space="preserve"> Random Forest Regressor:</w:t>
-      </w:r>
-    </w:p>
-    <w:p>
-      <w:pPr>
-        <w:rPr>
-          <w:rFonts w:ascii="Arial" w:hAnsi="Arial" w:cs="Arial"/>
-          <w:color w:val="000000"/>
-          <w:sz w:val="18"/>
-          <w:szCs w:val="18"/>
-        </w:rPr>
-      </w:pPr>
-      <w:r>
-        <w:rPr>
-          <w:rFonts w:ascii="Arial" w:hAnsi="Arial" w:cs="Arial"/>
-          <w:color w:val="000000"/>
-          <w:sz w:val="18"/>
-          <w:szCs w:val="18"/>
-        </w:rPr>
-        <w:t xml:space="preserve">Implementation: </w:t>
-      </w:r>
-      <w:r>
-        <w:rPr>
-          <w:rFonts w:ascii="Arial" w:hAnsi="Arial" w:cs="Arial"/>
-          <w:color w:val="000000"/>
-          <w:sz w:val="18"/>
-          <w:szCs w:val="18"/>
-        </w:rPr>
-        <w:t>c</w:t>
-      </w:r>
-      <w:r>
-        <w:rPr>
-          <w:rFonts w:ascii="Arial" w:hAnsi="Arial" w:cs="Arial"/>
-          <w:color w:val="000000"/>
-          <w:sz w:val="18"/>
-          <w:szCs w:val="18"/>
-        </w:rPr>
-        <w:t xml:space="preserve">reated pipeline consist of </w:t>
-      </w:r>
-      <w:r>
-        <w:rPr>
-          <w:rFonts w:ascii="Arial" w:hAnsi="Arial" w:cs="Arial"/>
-          <w:color w:val="000000"/>
-          <w:sz w:val="18"/>
-          <w:szCs w:val="18"/>
-        </w:rPr>
-        <w:t>imputer, standard scaler</w:t>
-      </w:r>
-      <w:r>
-        <w:rPr>
-          <w:rFonts w:ascii="Helvetica Neue" w:hAnsi="Helvetica Neue"/>
-          <w:color w:val="000000"/>
-          <w:sz w:val="18"/>
-          <w:szCs w:val="18"/>
-          <w:shd w:val="clear" w:color="auto" w:fill="FFFFFF"/>
-        </w:rPr>
-        <w:t xml:space="preserve"> and</w:t>
-      </w:r>
-      <w:r>
-        <w:rPr>
-          <w:rFonts w:ascii="Helvetica Neue" w:hAnsi="Helvetica Neue"/>
-          <w:color w:val="000000"/>
-          <w:sz w:val="18"/>
-          <w:szCs w:val="18"/>
-          <w:shd w:val="clear" w:color="auto" w:fill="FFFFFF"/>
-        </w:rPr>
-        <w:t xml:space="preserve"> </w:t>
-      </w:r>
-      <w:r>
-        <w:rPr>
-          <w:rFonts w:ascii="Helvetica Neue" w:hAnsi="Helvetica Neue"/>
-          <w:color w:val="000000"/>
-          <w:sz w:val="18"/>
-          <w:szCs w:val="18"/>
-          <w:shd w:val="clear" w:color="auto" w:fill="FFFFFF"/>
-        </w:rPr>
-        <w:t>r</w:t>
-      </w:r>
-      <w:r>
-        <w:rPr>
-          <w:rFonts w:ascii="Helvetica Neue" w:hAnsi="Helvetica Neue"/>
-          <w:color w:val="000000"/>
-          <w:sz w:val="18"/>
-          <w:szCs w:val="18"/>
-          <w:shd w:val="clear" w:color="auto" w:fill="FFFFFF"/>
-        </w:rPr>
-        <w:t>andom</w:t>
-      </w:r>
-      <w:r>
-        <w:rPr>
-          <w:rFonts w:ascii="Helvetica Neue" w:hAnsi="Helvetica Neue"/>
-          <w:color w:val="000000"/>
-          <w:sz w:val="18"/>
-          <w:szCs w:val="18"/>
-          <w:shd w:val="clear" w:color="auto" w:fill="FFFFFF"/>
-        </w:rPr>
-        <w:t xml:space="preserve"> f</w:t>
-      </w:r>
-      <w:r>
-        <w:rPr>
-          <w:rFonts w:ascii="Helvetica Neue" w:hAnsi="Helvetica Neue"/>
-          <w:color w:val="000000"/>
-          <w:sz w:val="18"/>
-          <w:szCs w:val="18"/>
-          <w:shd w:val="clear" w:color="auto" w:fill="FFFFFF"/>
-        </w:rPr>
-        <w:t>orest</w:t>
-      </w:r>
-      <w:r>
-        <w:rPr>
-          <w:rFonts w:ascii="Helvetica Neue" w:hAnsi="Helvetica Neue"/>
-          <w:color w:val="000000"/>
-          <w:sz w:val="18"/>
-          <w:szCs w:val="18"/>
-          <w:shd w:val="clear" w:color="auto" w:fill="FFFFFF"/>
-        </w:rPr>
-        <w:t xml:space="preserve"> r</w:t>
-      </w:r>
-      <w:r>
-        <w:rPr>
-          <w:rFonts w:ascii="Helvetica Neue" w:hAnsi="Helvetica Neue"/>
-          <w:color w:val="000000"/>
-          <w:sz w:val="18"/>
-          <w:szCs w:val="18"/>
-          <w:shd w:val="clear" w:color="auto" w:fill="FFFFFF"/>
-        </w:rPr>
-        <w:t>egressor</w:t>
-      </w:r>
-      <w:r>
-        <w:rPr>
-          <w:rFonts w:ascii="Helvetica Neue" w:hAnsi="Helvetica Neue"/>
-          <w:color w:val="000000"/>
-          <w:sz w:val="18"/>
-          <w:szCs w:val="18"/>
-          <w:shd w:val="clear" w:color="auto" w:fill="FFFFFF"/>
-        </w:rPr>
-        <w:t>.</w:t>
-      </w:r>
-    </w:p>
-    <w:p>
-      <w:pPr>
-        <w:rPr>
-          <w:rFonts w:ascii="Arial" w:hAnsi="Arial" w:cs="Arial"/>
-          <w:color w:val="000000"/>
-          <w:sz w:val="18"/>
-          <w:szCs w:val="18"/>
-        </w:rPr>
-      </w:pPr>
-      <w:r>
-        <w:rPr>
-          <w:rFonts w:ascii="Arial" w:hAnsi="Arial" w:cs="Arial"/>
-          <w:color w:val="000000"/>
-          <w:sz w:val="18"/>
-          <w:szCs w:val="18"/>
-        </w:rPr>
-        <w:t>Assessment: cross</w:t>
-      </w:r>
-      <w:r>
-        <w:rPr>
-          <w:rFonts w:ascii="Arial" w:hAnsi="Arial" w:cs="Arial"/>
-          <w:color w:val="000000"/>
-          <w:sz w:val="18"/>
-          <w:szCs w:val="18"/>
-        </w:rPr>
-        <w:t xml:space="preserve"> </w:t>
-      </w:r>
-      <w:r>
-        <w:rPr>
-          <w:rFonts w:ascii="Arial" w:hAnsi="Arial" w:cs="Arial"/>
-          <w:color w:val="000000"/>
-          <w:sz w:val="18"/>
-          <w:szCs w:val="18"/>
-        </w:rPr>
-        <w:t>validation</w:t>
-      </w:r>
-      <w:r>
-        <w:rPr>
-          <w:rFonts w:ascii="Arial" w:hAnsi="Arial" w:cs="Arial"/>
-          <w:color w:val="000000"/>
-          <w:sz w:val="18"/>
-          <w:szCs w:val="18"/>
-        </w:rPr>
-        <w:t xml:space="preserve"> </w:t>
-      </w:r>
-      <w:r>
-        <w:rPr>
-          <w:rFonts w:ascii="Arial" w:hAnsi="Arial" w:cs="Arial"/>
-          <w:color w:val="000000"/>
-          <w:sz w:val="18"/>
-          <w:szCs w:val="18"/>
-        </w:rPr>
-        <w:t>with MAE and R-squared as metrics.</w:t>
-      </w:r>
-    </w:p>
-    <w:p>
-      <w:pPr>
         <w:spacing w:after="120"/>
         <w:rPr>
           <w:rFonts w:ascii="Arial" w:hAnsi="Arial" w:cs="Arial"/>
@@ -1995,25 +1615,7 @@
           <w:sz w:val="18"/>
           <w:szCs w:val="18"/>
         </w:rPr>
-        <w:t xml:space="preserve"> and </w:t>
-      </w:r>
-      <w:r>
-        <w:rPr>
-          <w:rFonts w:ascii="Arial" w:hAnsi="Arial" w:cs="Arial"/>
-          <w:color w:val="000000"/>
-          <w:sz w:val="18"/>
-          <w:szCs w:val="18"/>
-        </w:rPr>
-        <w:t>cross validation</w:t>
-      </w:r>
-      <w:r>
-        <w:rPr>
-          <w:rFonts w:ascii="Arial" w:hAnsi="Arial" w:cs="Arial"/>
-          <w:color w:val="000000"/>
-          <w:sz w:val="18"/>
-          <w:szCs w:val="18"/>
-        </w:rPr>
-        <w:t xml:space="preserve"> of best estimator</w:t>
+        <w:t xml:space="preserve"> and cross validation of best estimator</w:t>
       </w:r>
       <w:r>
         <w:rPr>
@@ -2466,25 +2068,7 @@
                 <w:sz w:val="18"/>
                 <w:szCs w:val="18"/>
               </w:rPr>
-              <w:t>test set (</w:t>
-            </w:r>
-            <w:r>
-              <w:rPr>
-                <w:rFonts w:ascii="Arial" w:hAnsi="Arial" w:cs="Arial"/>
-                <w:color w:val="000000"/>
-                <w:sz w:val="18"/>
-                <w:szCs w:val="18"/>
-              </w:rPr>
-              <w:t>MAE</w:t>
-            </w:r>
-            <w:r>
-              <w:rPr>
-                <w:rFonts w:ascii="Arial" w:hAnsi="Arial" w:cs="Arial"/>
-                <w:color w:val="000000"/>
-                <w:sz w:val="18"/>
-                <w:szCs w:val="18"/>
-              </w:rPr>
-              <w:t>)</w:t>
+              <w:t>test set (MAE)</w:t>
             </w:r>
           </w:p>
         </w:tc>
@@ -2556,25 +2140,7 @@
           <w:sz w:val="18"/>
           <w:szCs w:val="18"/>
         </w:rPr>
-        <w:t>F</w:t>
-      </w:r>
-      <w:r>
-        <w:rPr>
-          <w:rFonts w:ascii="Arial" w:hAnsi="Arial" w:cs="Arial"/>
-          <w:color w:val="000000"/>
-          <w:sz w:val="18"/>
-          <w:szCs w:val="18"/>
-        </w:rPr>
-        <w:t>inally selected Random Forest Regressor,</w:t>
-      </w:r>
-      <w:r>
-        <w:rPr>
-          <w:rFonts w:ascii="Arial" w:hAnsi="Arial" w:cs="Arial"/>
-          <w:color w:val="000000"/>
-          <w:sz w:val="18"/>
-          <w:szCs w:val="18"/>
-        </w:rPr>
-        <w:t xml:space="preserve"> and the features with high importance are </w:t>
+        <w:t xml:space="preserve">Finally selected Random Forest Regressor, and the features with high importance are </w:t>
       </w:r>
       <w:r>
         <w:rPr>
@@ -2639,16 +2205,7 @@
           <w:sz w:val="18"/>
           <w:szCs w:val="18"/>
         </w:rPr>
-        <w:t>S</w:t>
-      </w:r>
-      <w:r>
-        <w:rPr>
-          <w:rFonts w:ascii="Arial" w:hAnsi="Arial" w:cs="Arial"/>
-          <w:color w:val="000000"/>
-          <w:sz w:val="18"/>
-          <w:szCs w:val="18"/>
-        </w:rPr>
-        <w:t>cenario</w:t>
+        <w:t>Scenario</w:t>
       </w:r>
       <w:r>
         <w:rPr>
@@ -2948,25 +2505,7 @@
           <w:sz w:val="18"/>
           <w:szCs w:val="18"/>
         </w:rPr>
-        <w:t xml:space="preserve"> Ticket Price (left: ticket price distribution in US, right</w:t>
-      </w:r>
-      <w:r>
-        <w:rPr>
-          <w:rFonts w:ascii="Arial" w:hAnsi="Arial" w:cs="Arial"/>
-          <w:color w:val="000000"/>
-          <w:sz w:val="18"/>
-          <w:szCs w:val="18"/>
-        </w:rPr>
-        <w:t xml:space="preserve">: ticket price distribution in </w:t>
-      </w:r>
-      <w:r>
-        <w:rPr>
-          <w:rFonts w:ascii="Arial" w:hAnsi="Arial" w:cs="Arial"/>
-          <w:color w:val="000000"/>
-          <w:sz w:val="18"/>
-          <w:szCs w:val="18"/>
-        </w:rPr>
-        <w:t>Montana)</w:t>
+        <w:t xml:space="preserve"> Ticket Price (left: ticket price distribution in US, right: ticket price distribution in Montana)</w:t>
       </w:r>
       <w:r>
         <w:rPr>
@@ -3106,34 +2645,7 @@
           <w:sz w:val="18"/>
           <w:szCs w:val="18"/>
         </w:rPr>
-        <w:t xml:space="preserve">Big Mountain </w:t>
-      </w:r>
-      <w:r>
-        <w:rPr>
-          <w:rFonts w:ascii="Arial" w:hAnsi="Arial" w:cs="Arial"/>
-          <w:color w:val="000000"/>
-          <w:sz w:val="18"/>
-          <w:szCs w:val="18"/>
-        </w:rPr>
-        <w:t>Facilities</w:t>
-      </w:r>
-      <w:r>
-        <w:rPr>
-          <w:rFonts w:ascii="Arial" w:hAnsi="Arial" w:cs="Arial"/>
-          <w:color w:val="000000"/>
-          <w:sz w:val="18"/>
-          <w:szCs w:val="18"/>
-        </w:rPr>
-        <w:t xml:space="preserve"> </w:t>
-      </w:r>
-      <w:r>
-        <w:rPr>
-          <w:rFonts w:ascii="Arial" w:hAnsi="Arial" w:cs="Arial"/>
-          <w:color w:val="000000"/>
-          <w:sz w:val="18"/>
-          <w:szCs w:val="18"/>
-        </w:rPr>
-        <w:t>(</w:t>
+        <w:t>Big Mountain Facilities (</w:t>
       </w:r>
       <w:proofErr w:type="gramStart"/>
       <w:r>
@@ -3373,16 +2885,7 @@
           <w:sz w:val="18"/>
           <w:szCs w:val="18"/>
         </w:rPr>
-        <w:t>aking</w:t>
-      </w:r>
-      <w:r>
-        <w:rPr>
-          <w:rFonts w:ascii="Arial" w:hAnsi="Arial" w:cs="Arial"/>
-          <w:color w:val="000000"/>
-          <w:sz w:val="18"/>
-          <w:szCs w:val="18"/>
-        </w:rPr>
-        <w:t xml:space="preserve">, right: </w:t>
+        <w:t xml:space="preserve">aking, right: </w:t>
       </w:r>
       <w:r>
         <w:rPr>
@@ -3418,16 +2921,7 @@
           <w:sz w:val="18"/>
           <w:szCs w:val="18"/>
         </w:rPr>
-        <w:t>rop</w:t>
-      </w:r>
-      <w:r>
-        <w:rPr>
-          <w:rFonts w:ascii="Arial" w:hAnsi="Arial" w:cs="Arial"/>
-          <w:color w:val="000000"/>
-          <w:sz w:val="18"/>
-          <w:szCs w:val="18"/>
-        </w:rPr>
-        <w:t>)</w:t>
+        <w:t>rop)</w:t>
       </w:r>
     </w:p>
     <w:p>
@@ -3593,61 +3087,16 @@
           <w:sz w:val="18"/>
           <w:szCs w:val="18"/>
         </w:rPr>
-        <w:t>based on the market position and facilities of Big Mountain resort, t</w:t>
-      </w:r>
-      <w:r>
-        <w:rPr>
-          <w:rFonts w:ascii="Arial" w:hAnsi="Arial" w:cs="Arial"/>
-          <w:color w:val="000000"/>
-          <w:sz w:val="18"/>
-          <w:szCs w:val="18"/>
-        </w:rPr>
-        <w:t xml:space="preserve">he model suggest the </w:t>
-      </w:r>
-      <w:r>
-        <w:rPr>
-          <w:rFonts w:ascii="Arial" w:hAnsi="Arial" w:cs="Arial"/>
-          <w:color w:val="000000"/>
-          <w:sz w:val="18"/>
-          <w:szCs w:val="18"/>
-        </w:rPr>
-        <w:t xml:space="preserve">ticket </w:t>
-      </w:r>
-      <w:r>
-        <w:rPr>
-          <w:rFonts w:ascii="Arial" w:hAnsi="Arial" w:cs="Arial"/>
-          <w:color w:val="000000"/>
-          <w:sz w:val="18"/>
-          <w:szCs w:val="18"/>
-        </w:rPr>
-        <w:t>price</w:t>
-      </w:r>
-      <w:r>
-        <w:rPr>
-          <w:rFonts w:ascii="Arial" w:hAnsi="Arial" w:cs="Arial"/>
-          <w:color w:val="000000"/>
-          <w:sz w:val="18"/>
-          <w:szCs w:val="18"/>
-        </w:rPr>
-        <w:t xml:space="preserve"> </w:t>
-      </w:r>
-      <w:r>
-        <w:rPr>
-          <w:rFonts w:ascii="Arial" w:hAnsi="Arial" w:cs="Arial"/>
-          <w:color w:val="000000"/>
-          <w:sz w:val="18"/>
-          <w:szCs w:val="18"/>
-        </w:rPr>
-        <w:t>of Big Mountain should be $95.87, even the MAE is $10.39, there is still room for the increase of ticket price</w:t>
-      </w:r>
-      <w:r>
-        <w:rPr>
-          <w:rFonts w:ascii="Arial" w:hAnsi="Arial" w:cs="Arial"/>
-          <w:color w:val="000000"/>
-          <w:sz w:val="18"/>
-          <w:szCs w:val="18"/>
-        </w:rPr>
-        <w:t>.</w:t>
+        <w:t xml:space="preserve">based on the market position and facilities of Big Mountain resort, </w:t>
+      </w:r>
+      <w:r>
+        <w:rPr>
+          <w:rFonts w:ascii="Arial" w:hAnsi="Arial" w:cs="Arial"/>
+          <w:color w:val="000000"/>
+          <w:sz w:val="18"/>
+          <w:szCs w:val="18"/>
+        </w:rPr>
+        <w:t>the model suggest the ticket price of Big Mountain should be $95.87±10.39, first increase the ticket price from $81 to $85.48 and monitor the daily increase of revenue and validate with sale information. If it continues, increase the price to maximum of $106.26.</w:t>
       </w:r>
     </w:p>
     <w:p>
@@ -3748,7 +3197,25 @@
           <w:sz w:val="18"/>
           <w:szCs w:val="18"/>
         </w:rPr>
-        <w:t>2</w:t>
+        <w:t xml:space="preserve">2) </w:t>
+      </w:r>
+      <w:r>
+        <w:rPr>
+          <w:rFonts w:ascii="Arial" w:hAnsi="Arial" w:cs="Arial"/>
+          <w:color w:val="000000"/>
+          <w:sz w:val="18"/>
+          <w:szCs w:val="18"/>
+        </w:rPr>
+        <w:t>close five least used run and monitor the reduce of operation cost and revenue changes</w:t>
+      </w:r>
+      <w:r>
+        <w:rPr>
+          <w:rFonts w:ascii="Arial" w:hAnsi="Arial" w:cs="Arial"/>
+          <w:color w:val="000000"/>
+          <w:sz w:val="18"/>
+          <w:szCs w:val="18"/>
+        </w:rPr>
+        <w:t>, 3</w:t>
       </w:r>
       <w:r>
         <w:rPr>
@@ -3988,79 +3455,7 @@
           <w:sz w:val="18"/>
           <w:szCs w:val="18"/>
         </w:rPr>
-        <w:t>T</w:t>
-      </w:r>
-      <w:r>
-        <w:rPr>
-          <w:rFonts w:ascii="Arial" w:hAnsi="Arial" w:cs="Arial"/>
-          <w:color w:val="000000"/>
-          <w:sz w:val="18"/>
-          <w:szCs w:val="18"/>
-        </w:rPr>
-        <w:t xml:space="preserve">he </w:t>
-      </w:r>
-      <w:r>
-        <w:rPr>
-          <w:rFonts w:ascii="Arial" w:hAnsi="Arial" w:cs="Arial"/>
-          <w:color w:val="000000"/>
-          <w:sz w:val="18"/>
-          <w:szCs w:val="18"/>
-        </w:rPr>
-        <w:t>deficiency</w:t>
-      </w:r>
-      <w:r>
-        <w:rPr>
-          <w:rFonts w:ascii="Arial" w:hAnsi="Arial" w:cs="Arial"/>
-          <w:color w:val="000000"/>
-          <w:sz w:val="18"/>
-          <w:szCs w:val="18"/>
-        </w:rPr>
-        <w:t xml:space="preserve"> in the data is </w:t>
-      </w:r>
-      <w:r>
-        <w:rPr>
-          <w:rFonts w:ascii="Arial" w:hAnsi="Arial" w:cs="Arial"/>
-          <w:color w:val="000000"/>
-          <w:sz w:val="18"/>
-          <w:szCs w:val="18"/>
-        </w:rPr>
-        <w:t xml:space="preserve">that </w:t>
-      </w:r>
-      <w:r>
-        <w:rPr>
-          <w:rFonts w:ascii="Arial" w:hAnsi="Arial" w:cs="Arial"/>
-          <w:color w:val="000000"/>
-          <w:sz w:val="18"/>
-          <w:szCs w:val="18"/>
-        </w:rPr>
-        <w:t>the operation cost</w:t>
-      </w:r>
-      <w:r>
-        <w:rPr>
-          <w:rFonts w:ascii="Arial" w:hAnsi="Arial" w:cs="Arial"/>
-          <w:color w:val="000000"/>
-          <w:sz w:val="18"/>
-          <w:szCs w:val="18"/>
-        </w:rPr>
-        <w:t xml:space="preserve"> is unknown</w:t>
-      </w:r>
-      <w:r>
-        <w:rPr>
-          <w:rFonts w:ascii="Arial" w:hAnsi="Arial" w:cs="Arial"/>
-          <w:color w:val="000000"/>
-          <w:sz w:val="18"/>
-          <w:szCs w:val="18"/>
-        </w:rPr>
-        <w:t>.</w:t>
-      </w:r>
-      <w:r>
-        <w:rPr>
-          <w:rFonts w:ascii="Arial" w:hAnsi="Arial" w:cs="Arial"/>
-          <w:color w:val="000000"/>
-          <w:sz w:val="18"/>
-          <w:szCs w:val="18"/>
-        </w:rPr>
-        <w:t xml:space="preserve"> </w:t>
+        <w:t xml:space="preserve">The deficiency in the data is that the operation cost is unknown. </w:t>
       </w:r>
       <w:r>
         <w:rPr>
@@ -4078,25 +3473,7 @@
           <w:sz w:val="18"/>
           <w:szCs w:val="18"/>
         </w:rPr>
-        <w:t>information will be helpful</w:t>
-      </w:r>
-      <w:r>
-        <w:rPr>
-          <w:rFonts w:ascii="Arial" w:hAnsi="Arial" w:cs="Arial"/>
-          <w:color w:val="000000"/>
-          <w:sz w:val="18"/>
-          <w:szCs w:val="18"/>
-        </w:rPr>
-        <w:t xml:space="preserve"> to improve the performance of the models</w:t>
-      </w:r>
-      <w:r>
-        <w:rPr>
-          <w:rFonts w:ascii="Arial" w:hAnsi="Arial" w:cs="Arial"/>
-          <w:color w:val="000000"/>
-          <w:sz w:val="18"/>
-          <w:szCs w:val="18"/>
-        </w:rPr>
-        <w:t>.</w:t>
+        <w:t>information will be helpful to improve the performance of the models.</w:t>
       </w:r>
     </w:p>
     <w:p>
@@ -4115,61 +3492,26 @@
           <w:sz w:val="18"/>
           <w:szCs w:val="18"/>
         </w:rPr>
-        <w:t xml:space="preserve">To make machine learning models available for business analysts to use, </w:t>
-      </w:r>
-      <w:r>
-        <w:rPr>
-          <w:rFonts w:ascii="Arial" w:hAnsi="Arial" w:cs="Arial"/>
-          <w:color w:val="000000"/>
-          <w:sz w:val="18"/>
-          <w:szCs w:val="18"/>
-        </w:rPr>
-        <w:t xml:space="preserve">it is necessary to </w:t>
-      </w:r>
-      <w:r>
-        <w:rPr>
-          <w:rFonts w:ascii="Arial" w:hAnsi="Arial" w:cs="Arial"/>
-          <w:color w:val="000000"/>
-          <w:sz w:val="18"/>
-          <w:szCs w:val="18"/>
-        </w:rPr>
-        <w:t>d</w:t>
-      </w:r>
-      <w:r>
-        <w:rPr>
-          <w:rFonts w:ascii="Arial" w:hAnsi="Arial" w:cs="Arial"/>
-          <w:color w:val="000000"/>
-          <w:sz w:val="18"/>
-          <w:szCs w:val="18"/>
-        </w:rPr>
-        <w:t>eploy the trained models in a production environment where they can be accessed by business analysts</w:t>
-      </w:r>
-      <w:r>
-        <w:rPr>
-          <w:rFonts w:ascii="Arial" w:hAnsi="Arial" w:cs="Arial"/>
-          <w:color w:val="000000"/>
-          <w:sz w:val="18"/>
-          <w:szCs w:val="18"/>
-        </w:rPr>
-        <w:t xml:space="preserve">, </w:t>
-      </w:r>
-      <w:r>
-        <w:rPr>
-          <w:rFonts w:ascii="Arial" w:hAnsi="Arial" w:cs="Arial"/>
-          <w:color w:val="000000"/>
-          <w:sz w:val="18"/>
-          <w:szCs w:val="18"/>
-        </w:rPr>
-        <w:t>such as cloud-based services.</w:t>
-      </w:r>
-      <w:r>
-        <w:rPr>
-          <w:rFonts w:ascii="Arial" w:hAnsi="Arial" w:cs="Arial"/>
-          <w:color w:val="000000"/>
-          <w:sz w:val="18"/>
-          <w:szCs w:val="18"/>
-        </w:rPr>
-        <w:t xml:space="preserve"> D</w:t>
+        <w:t xml:space="preserve">To make machine learning models available for business analysts to use, it is necessary to </w:t>
+      </w:r>
+      <w:r>
+        <w:rPr>
+          <w:rFonts w:ascii="Arial" w:hAnsi="Arial" w:cs="Arial"/>
+          <w:color w:val="000000"/>
+          <w:sz w:val="18"/>
+          <w:szCs w:val="18"/>
+        </w:rPr>
+        <w:t xml:space="preserve">deploy the trained models in a production environment where they can be accessed by business analysts, such as cloud-based services. </w:t>
+      </w:r>
+      <w:r>
+        <w:rPr>
+          <w:rFonts w:ascii="Arial" w:hAnsi="Arial" w:cs="Arial"/>
+          <w:color w:val="000000"/>
+          <w:sz w:val="18"/>
+          <w:szCs w:val="18"/>
+        </w:rPr>
+        <w:lastRenderedPageBreak/>
+        <w:t>D</w:t>
       </w:r>
       <w:r>
         <w:rPr>

</xml_diff>